<commit_message>
Quellen aktualisiert bei der Doc
</commit_message>
<xml_diff>
--- a/Fock_Weinberger-Rueckwaertssalto.docx
+++ b/Fock_Weinberger-Rueckwaertssalto.docx
@@ -6,6 +6,7 @@
       <w:sdtPr>
         <w:rPr>
           <w:rFonts w:asciiTheme="majorHAnsi" w:eastAsiaTheme="majorEastAsia" w:hAnsiTheme="majorHAnsi" w:cstheme="majorBidi"/>
+          <w:lang w:eastAsia="en-US"/>
         </w:rPr>
         <w:id w:val="-1759047922"/>
         <w:docPartObj>
@@ -16,7 +17,6 @@
       <w:sdtEndPr>
         <w:rPr>
           <w:rFonts w:asciiTheme="minorHAnsi" w:eastAsiaTheme="minorHAnsi" w:hAnsiTheme="minorHAnsi" w:cstheme="minorBidi"/>
-          <w:lang w:eastAsia="en-US"/>
         </w:rPr>
       </w:sdtEndPr>
       <w:sdtContent>
@@ -37,6 +37,7 @@
               <w:sdtPr>
                 <w:rPr>
                   <w:rFonts w:asciiTheme="majorHAnsi" w:eastAsiaTheme="majorEastAsia" w:hAnsiTheme="majorHAnsi" w:cstheme="majorBidi"/>
+                  <w:lang w:eastAsia="en-US"/>
                 </w:rPr>
                 <w:alias w:val="Firma"/>
                 <w:id w:val="13406915"/>
@@ -46,6 +47,11 @@
                 <w:dataBinding w:prefixMappings="xmlns:ns0='http://schemas.openxmlformats.org/officeDocument/2006/extended-properties'" w:xpath="/ns0:Properties[1]/ns0:Company[1]" w:storeItemID="{6668398D-A668-4E3E-A5EB-62B293D839F1}"/>
                 <w:text/>
               </w:sdtPr>
+              <w:sdtEndPr>
+                <w:rPr>
+                  <w:lang w:eastAsia="de-AT"/>
+                </w:rPr>
+              </w:sdtEndPr>
               <w:sdtContent>
                 <w:tc>
                   <w:tcPr>
@@ -96,6 +102,7 @@
                   <w:dataBinding w:prefixMappings="xmlns:ns0='http://schemas.openxmlformats.org/package/2006/metadata/core-properties' xmlns:ns1='http://purl.org/dc/elements/1.1/'" w:xpath="/ns0:coreProperties[1]/ns1:title[1]" w:storeItemID="{6C3C8BC8-F283-45AE-878A-BAB7291924A1}"/>
                   <w:text/>
                 </w:sdtPr>
+                <w:sdtEndPr/>
                 <w:sdtContent>
                   <w:p>
                     <w:pPr>
@@ -135,6 +142,7 @@
                 <w:dataBinding w:prefixMappings="xmlns:ns0='http://schemas.openxmlformats.org/package/2006/metadata/core-properties' xmlns:ns1='http://purl.org/dc/elements/1.1/'" w:xpath="/ns0:coreProperties[1]/ns1:subject[1]" w:storeItemID="{6C3C8BC8-F283-45AE-878A-BAB7291924A1}"/>
                 <w:text/>
               </w:sdtPr>
+              <w:sdtEndPr/>
               <w:sdtContent>
                 <w:tc>
                   <w:tcPr>
@@ -200,6 +208,7 @@
                   <w:dataBinding w:prefixMappings="xmlns:ns0='http://schemas.openxmlformats.org/package/2006/metadata/core-properties' xmlns:ns1='http://purl.org/dc/elements/1.1/'" w:xpath="/ns0:coreProperties[1]/ns1:creator[1]" w:storeItemID="{6C3C8BC8-F283-45AE-878A-BAB7291924A1}"/>
                   <w:text/>
                 </w:sdtPr>
+                <w:sdtEndPr/>
                 <w:sdtContent>
                   <w:p>
                     <w:pPr>
@@ -235,6 +244,7 @@
                     <w:calendar w:val="gregorian"/>
                   </w:date>
                 </w:sdtPr>
+                <w:sdtEndPr/>
                 <w:sdtContent>
                   <w:p>
                     <w:pPr>
@@ -275,7 +285,13 @@
     <w:sdt>
       <w:sdtPr>
         <w:rPr>
-          <w:lang w:val="de-DE"/>
+          <w:rFonts w:asciiTheme="minorHAnsi" w:eastAsiaTheme="minorHAnsi" w:hAnsiTheme="minorHAnsi" w:cstheme="minorBidi"/>
+          <w:b w:val="0"/>
+          <w:bCs w:val="0"/>
+          <w:color w:val="auto"/>
+          <w:sz w:val="22"/>
+          <w:szCs w:val="22"/>
+          <w:lang w:val="de-DE" w:eastAsia="en-US"/>
         </w:rPr>
         <w:id w:val="1198192431"/>
         <w:docPartObj>
@@ -283,15 +299,7 @@
           <w:docPartUnique/>
         </w:docPartObj>
       </w:sdtPr>
-      <w:sdtEndPr>
-        <w:rPr>
-          <w:rFonts w:asciiTheme="minorHAnsi" w:eastAsiaTheme="minorHAnsi" w:hAnsiTheme="minorHAnsi" w:cstheme="minorBidi"/>
-          <w:color w:val="auto"/>
-          <w:sz w:val="22"/>
-          <w:szCs w:val="22"/>
-          <w:lang w:eastAsia="en-US"/>
-        </w:rPr>
-      </w:sdtEndPr>
+      <w:sdtEndPr/>
       <w:sdtContent>
         <w:p>
           <w:pPr>
@@ -1958,6 +1966,38 @@
       <w:r>
         <w:t xml:space="preserve">[2] </w:t>
       </w:r>
+    </w:p>
+    <w:p>
+      <w:pPr>
+        <w:pStyle w:val="Listenabsatz"/>
+        <w:numPr>
+          <w:ilvl w:val="1"/>
+          <w:numId w:val="5"/>
+        </w:numPr>
+      </w:pPr>
+      <w:r>
+        <w:t xml:space="preserve">Online: </w:t>
+      </w:r>
+      <w:hyperlink r:id="rId11" w:history="1">
+        <w:r>
+          <w:rPr>
+            <w:rStyle w:val="Hyperlink"/>
+          </w:rPr>
+          <w:t>https://github.com/ChangeVision/astah-db-reverse-plugin/blob/master/src/main/java/com/change_vision/astah/extension/plugin/dbreverse/reverser/finder/DatatypeFinder.java</w:t>
+        </w:r>
+      </w:hyperlink>
+    </w:p>
+    <w:p>
+      <w:pPr>
+        <w:pStyle w:val="Listenabsatz"/>
+        <w:numPr>
+          <w:ilvl w:val="2"/>
+          <w:numId w:val="5"/>
+        </w:numPr>
+      </w:pPr>
+      <w:r>
+        <w:t>Zuletzt besucht am 07.01.2015</w:t>
+      </w:r>
       <w:bookmarkStart w:id="2" w:name="_GoBack"/>
       <w:bookmarkEnd w:id="2"/>
     </w:p>
@@ -1976,8 +2016,8 @@
       </w:r>
     </w:p>
     <w:sectPr>
-      <w:headerReference w:type="default" r:id="rId11"/>
-      <w:footerReference w:type="default" r:id="rId12"/>
+      <w:headerReference w:type="default" r:id="rId12"/>
+      <w:footerReference w:type="default" r:id="rId13"/>
       <w:pgSz w:w="11906" w:h="16838"/>
       <w:pgMar w:top="1417" w:right="1417" w:bottom="1134" w:left="1417" w:header="708" w:footer="708" w:gutter="0"/>
       <w:pgNumType w:start="0"/>
@@ -2043,6 +2083,7 @@
           <w:docPartUnique/>
         </w:docPartObj>
       </w:sdtPr>
+      <w:sdtEndPr/>
       <w:sdtContent>
         <w:sdt>
           <w:sdtPr>
@@ -2052,6 +2093,7 @@
               <w:docPartUnique/>
             </w:docPartObj>
           </w:sdtPr>
+          <w:sdtEndPr/>
           <w:sdtContent>
             <w:r>
               <w:rPr>
@@ -4415,36 +4457,6 @@
         </w:p>
       </w:docPartBody>
     </w:docPart>
-    <w:docPart>
-      <w:docPartPr>
-        <w:name w:val="BAC91194E9FF4FCEA0A19BC21D4A8BF9"/>
-        <w:category>
-          <w:name w:val="Allgemein"/>
-          <w:gallery w:val="placeholder"/>
-        </w:category>
-        <w:types>
-          <w:type w:val="bbPlcHdr"/>
-        </w:types>
-        <w:behaviors>
-          <w:behavior w:val="content"/>
-        </w:behaviors>
-        <w:guid w:val="{3D10C5FE-49ED-42D1-8CD1-49D9C9B09B3C}"/>
-      </w:docPartPr>
-      <w:docPartBody>
-        <w:p>
-          <w:pPr>
-            <w:pStyle w:val="BAC91194E9FF4FCEA0A19BC21D4A8BF9"/>
-          </w:pPr>
-          <w:r>
-            <w:rPr>
-              <w:color w:val="4F81BD" w:themeColor="accent1"/>
-              <w:lang w:val="de-DE"/>
-            </w:rPr>
-            <w:t>[Wählen Sie das Datum aus]</w:t>
-          </w:r>
-        </w:p>
-      </w:docPartBody>
-    </w:docPart>
   </w:docParts>
 </w:glossaryDocument>
 </file>
@@ -4497,8 +4509,9 @@
     <w:panose1 w:val="020B0604030504040204"/>
     <w:charset w:val="00"/>
     <w:family w:val="swiss"/>
+    <w:notTrueType/>
     <w:pitch w:val="variable"/>
-    <w:sig w:usb0="E1002EFF" w:usb1="C000605B" w:usb2="00000029" w:usb3="00000000" w:csb0="000101FF" w:csb1="00000000"/>
+    <w:sig w:usb0="00000003" w:usb1="00000000" w:usb2="00000000" w:usb3="00000000" w:csb0="00000001" w:csb1="00000000"/>
   </w:font>
   <w:font w:name="Verdana">
     <w:panose1 w:val="020B0604030504040204"/>
@@ -4525,6 +4538,8 @@
   </w:compat>
   <w:rsids>
     <w:rsidRoot w:val="007E553C"/>
+    <w:rsid w:val="000834FC"/>
+    <w:rsid w:val="006D7E90"/>
     <w:rsid w:val="007E553C"/>
     <w:rsid w:val="00AB7458"/>
   </w:rsids>
@@ -5300,7 +5315,7 @@
 </file>
 
 <file path=customXml/itemProps2.xml><?xml version="1.0" encoding="utf-8"?>
-<ds:datastoreItem xmlns:ds="http://schemas.openxmlformats.org/officeDocument/2006/customXml" ds:itemID="{C0D48196-FAEE-4151-840F-B7A549878239}">
+<ds:datastoreItem xmlns:ds="http://schemas.openxmlformats.org/officeDocument/2006/customXml" ds:itemID="{D4FA06DD-4BD0-4276-9149-BE4388F21E66}">
   <ds:schemaRefs>
     <ds:schemaRef ds:uri="http://schemas.openxmlformats.org/officeDocument/2006/bibliography"/>
   </ds:schemaRefs>

</xml_diff>

<commit_message>
Es funktioniert einfach nicht!
</commit_message>
<xml_diff>
--- a/Fock_Weinberger-Rueckwaertssalto.docx
+++ b/Fock_Weinberger-Rueckwaertssalto.docx
@@ -202,9 +202,6 @@
                   </w:rPr>
                   <w:alias w:val="Autor"/>
                   <w:id w:val="13406928"/>
-                  <w:placeholder>
-                    <w:docPart w:val="C79CF3F6DDE94DF4BF8D7CCFA6443B3E"/>
-                  </w:placeholder>
                   <w:dataBinding w:prefixMappings="xmlns:ns0='http://schemas.openxmlformats.org/package/2006/metadata/core-properties' xmlns:ns1='http://purl.org/dc/elements/1.1/'" w:xpath="/ns0:coreProperties[1]/ns1:creator[1]" w:storeItemID="{6C3C8BC8-F283-45AE-878A-BAB7291924A1}"/>
                   <w:text/>
                 </w:sdtPr>
@@ -316,7 +313,9 @@
               <w:tab w:val="right" w:leader="dot" w:pos="9062"/>
             </w:tabs>
             <w:rPr>
+              <w:rFonts w:eastAsiaTheme="minorEastAsia"/>
               <w:noProof/>
+              <w:lang w:eastAsia="de-AT"/>
             </w:rPr>
           </w:pPr>
           <w:r>
@@ -328,7 +327,7 @@
           <w:r>
             <w:fldChar w:fldCharType="separate"/>
           </w:r>
-          <w:hyperlink w:anchor="_Toc408382176" w:history="1">
+          <w:hyperlink w:anchor="_Toc408989530" w:history="1">
             <w:r>
               <w:rPr>
                 <w:rStyle w:val="Hyperlink"/>
@@ -355,7 +354,7 @@
                 <w:noProof/>
                 <w:webHidden/>
               </w:rPr>
-              <w:instrText xml:space="preserve"> PAGEREF _Toc408382176 \h </w:instrText>
+              <w:instrText xml:space="preserve"> PAGEREF _Toc408989530 \h </w:instrText>
             </w:r>
             <w:r>
               <w:rPr>
@@ -393,16 +392,18 @@
               <w:tab w:val="right" w:leader="dot" w:pos="9062"/>
             </w:tabs>
             <w:rPr>
+              <w:rFonts w:eastAsiaTheme="minorEastAsia"/>
               <w:noProof/>
+              <w:lang w:eastAsia="de-AT"/>
             </w:rPr>
           </w:pPr>
-          <w:hyperlink w:anchor="_Toc408382177" w:history="1">
+          <w:hyperlink w:anchor="_Toc408989531" w:history="1">
             <w:r>
               <w:rPr>
                 <w:rStyle w:val="Hyperlink"/>
                 <w:noProof/>
               </w:rPr>
-              <w:t>JDBC: RÜCKWÄRTSSALTO</w:t>
+              <w:t>JDBC: Rückwärtssalto</w:t>
             </w:r>
             <w:r>
               <w:rPr>
@@ -423,7 +424,7 @@
                 <w:noProof/>
                 <w:webHidden/>
               </w:rPr>
-              <w:instrText xml:space="preserve"> PAGEREF _Toc408382177 \h </w:instrText>
+              <w:instrText xml:space="preserve"> PAGEREF _Toc408989531 \h </w:instrText>
             </w:r>
             <w:r>
               <w:rPr>
@@ -444,6 +445,774 @@
                 <w:webHidden/>
               </w:rPr>
               <w:t>2</w:t>
+            </w:r>
+            <w:r>
+              <w:rPr>
+                <w:noProof/>
+                <w:webHidden/>
+              </w:rPr>
+              <w:fldChar w:fldCharType="end"/>
+            </w:r>
+          </w:hyperlink>
+        </w:p>
+        <w:p>
+          <w:pPr>
+            <w:pStyle w:val="Verzeichnis1"/>
+            <w:tabs>
+              <w:tab w:val="right" w:leader="dot" w:pos="9062"/>
+            </w:tabs>
+            <w:rPr>
+              <w:rFonts w:eastAsiaTheme="minorEastAsia"/>
+              <w:noProof/>
+              <w:lang w:eastAsia="de-AT"/>
+            </w:rPr>
+          </w:pPr>
+          <w:hyperlink w:anchor="_Toc408989532" w:history="1">
+            <w:r>
+              <w:rPr>
+                <w:rStyle w:val="Hyperlink"/>
+                <w:noProof/>
+              </w:rPr>
+              <w:t>Requirementsanalyse</w:t>
+            </w:r>
+            <w:r>
+              <w:rPr>
+                <w:noProof/>
+                <w:webHidden/>
+              </w:rPr>
+              <w:tab/>
+            </w:r>
+            <w:r>
+              <w:rPr>
+                <w:noProof/>
+                <w:webHidden/>
+              </w:rPr>
+              <w:fldChar w:fldCharType="begin"/>
+            </w:r>
+            <w:r>
+              <w:rPr>
+                <w:noProof/>
+                <w:webHidden/>
+              </w:rPr>
+              <w:instrText xml:space="preserve"> PAGEREF _Toc408989532 \h </w:instrText>
+            </w:r>
+            <w:r>
+              <w:rPr>
+                <w:noProof/>
+                <w:webHidden/>
+              </w:rPr>
+            </w:r>
+            <w:r>
+              <w:rPr>
+                <w:noProof/>
+                <w:webHidden/>
+              </w:rPr>
+              <w:fldChar w:fldCharType="separate"/>
+            </w:r>
+            <w:r>
+              <w:rPr>
+                <w:noProof/>
+                <w:webHidden/>
+              </w:rPr>
+              <w:t>3</w:t>
+            </w:r>
+            <w:r>
+              <w:rPr>
+                <w:noProof/>
+                <w:webHidden/>
+              </w:rPr>
+              <w:fldChar w:fldCharType="end"/>
+            </w:r>
+          </w:hyperlink>
+        </w:p>
+        <w:p>
+          <w:pPr>
+            <w:pStyle w:val="Verzeichnis1"/>
+            <w:tabs>
+              <w:tab w:val="right" w:leader="dot" w:pos="9062"/>
+            </w:tabs>
+            <w:rPr>
+              <w:rFonts w:eastAsiaTheme="minorEastAsia"/>
+              <w:noProof/>
+              <w:lang w:eastAsia="de-AT"/>
+            </w:rPr>
+          </w:pPr>
+          <w:hyperlink w:anchor="_Toc408989533" w:history="1">
+            <w:r>
+              <w:rPr>
+                <w:rStyle w:val="Hyperlink"/>
+                <w:noProof/>
+              </w:rPr>
+              <w:t>UAT User Acceptance Test</w:t>
+            </w:r>
+            <w:r>
+              <w:rPr>
+                <w:noProof/>
+                <w:webHidden/>
+              </w:rPr>
+              <w:tab/>
+            </w:r>
+            <w:r>
+              <w:rPr>
+                <w:noProof/>
+                <w:webHidden/>
+              </w:rPr>
+              <w:fldChar w:fldCharType="begin"/>
+            </w:r>
+            <w:r>
+              <w:rPr>
+                <w:noProof/>
+                <w:webHidden/>
+              </w:rPr>
+              <w:instrText xml:space="preserve"> PAGEREF _Toc408989533 \h </w:instrText>
+            </w:r>
+            <w:r>
+              <w:rPr>
+                <w:noProof/>
+                <w:webHidden/>
+              </w:rPr>
+            </w:r>
+            <w:r>
+              <w:rPr>
+                <w:noProof/>
+                <w:webHidden/>
+              </w:rPr>
+              <w:fldChar w:fldCharType="separate"/>
+            </w:r>
+            <w:r>
+              <w:rPr>
+                <w:noProof/>
+                <w:webHidden/>
+              </w:rPr>
+              <w:t>3</w:t>
+            </w:r>
+            <w:r>
+              <w:rPr>
+                <w:noProof/>
+                <w:webHidden/>
+              </w:rPr>
+              <w:fldChar w:fldCharType="end"/>
+            </w:r>
+          </w:hyperlink>
+        </w:p>
+        <w:p>
+          <w:pPr>
+            <w:pStyle w:val="Verzeichnis1"/>
+            <w:tabs>
+              <w:tab w:val="right" w:leader="dot" w:pos="9062"/>
+            </w:tabs>
+            <w:rPr>
+              <w:rFonts w:eastAsiaTheme="minorEastAsia"/>
+              <w:noProof/>
+              <w:lang w:eastAsia="de-AT"/>
+            </w:rPr>
+          </w:pPr>
+          <w:hyperlink w:anchor="_Toc408989534" w:history="1">
+            <w:r>
+              <w:rPr>
+                <w:rStyle w:val="Hyperlink"/>
+                <w:noProof/>
+              </w:rPr>
+              <w:t>Zeitaufzeichnung</w:t>
+            </w:r>
+            <w:r>
+              <w:rPr>
+                <w:noProof/>
+                <w:webHidden/>
+              </w:rPr>
+              <w:tab/>
+            </w:r>
+            <w:r>
+              <w:rPr>
+                <w:noProof/>
+                <w:webHidden/>
+              </w:rPr>
+              <w:fldChar w:fldCharType="begin"/>
+            </w:r>
+            <w:r>
+              <w:rPr>
+                <w:noProof/>
+                <w:webHidden/>
+              </w:rPr>
+              <w:instrText xml:space="preserve"> PAGEREF _Toc408989534 \h </w:instrText>
+            </w:r>
+            <w:r>
+              <w:rPr>
+                <w:noProof/>
+                <w:webHidden/>
+              </w:rPr>
+            </w:r>
+            <w:r>
+              <w:rPr>
+                <w:noProof/>
+                <w:webHidden/>
+              </w:rPr>
+              <w:fldChar w:fldCharType="separate"/>
+            </w:r>
+            <w:r>
+              <w:rPr>
+                <w:noProof/>
+                <w:webHidden/>
+              </w:rPr>
+              <w:t>3</w:t>
+            </w:r>
+            <w:r>
+              <w:rPr>
+                <w:noProof/>
+                <w:webHidden/>
+              </w:rPr>
+              <w:fldChar w:fldCharType="end"/>
+            </w:r>
+          </w:hyperlink>
+        </w:p>
+        <w:p>
+          <w:pPr>
+            <w:pStyle w:val="Verzeichnis1"/>
+            <w:tabs>
+              <w:tab w:val="right" w:leader="dot" w:pos="9062"/>
+            </w:tabs>
+            <w:rPr>
+              <w:rFonts w:eastAsiaTheme="minorEastAsia"/>
+              <w:noProof/>
+              <w:lang w:eastAsia="de-AT"/>
+            </w:rPr>
+          </w:pPr>
+          <w:hyperlink w:anchor="_Toc408989535" w:history="1">
+            <w:r>
+              <w:rPr>
+                <w:rStyle w:val="Hyperlink"/>
+                <w:noProof/>
+              </w:rPr>
+              <w:t>Umsetzung</w:t>
+            </w:r>
+            <w:r>
+              <w:rPr>
+                <w:noProof/>
+                <w:webHidden/>
+              </w:rPr>
+              <w:tab/>
+            </w:r>
+            <w:r>
+              <w:rPr>
+                <w:noProof/>
+                <w:webHidden/>
+              </w:rPr>
+              <w:fldChar w:fldCharType="begin"/>
+            </w:r>
+            <w:r>
+              <w:rPr>
+                <w:noProof/>
+                <w:webHidden/>
+              </w:rPr>
+              <w:instrText xml:space="preserve"> PAGEREF _Toc408989535 \h </w:instrText>
+            </w:r>
+            <w:r>
+              <w:rPr>
+                <w:noProof/>
+                <w:webHidden/>
+              </w:rPr>
+            </w:r>
+            <w:r>
+              <w:rPr>
+                <w:noProof/>
+                <w:webHidden/>
+              </w:rPr>
+              <w:fldChar w:fldCharType="separate"/>
+            </w:r>
+            <w:r>
+              <w:rPr>
+                <w:noProof/>
+                <w:webHidden/>
+              </w:rPr>
+              <w:t>4</w:t>
+            </w:r>
+            <w:r>
+              <w:rPr>
+                <w:noProof/>
+                <w:webHidden/>
+              </w:rPr>
+              <w:fldChar w:fldCharType="end"/>
+            </w:r>
+          </w:hyperlink>
+        </w:p>
+        <w:p>
+          <w:pPr>
+            <w:pStyle w:val="Verzeichnis2"/>
+            <w:tabs>
+              <w:tab w:val="left" w:pos="660"/>
+              <w:tab w:val="right" w:leader="dot" w:pos="9062"/>
+            </w:tabs>
+            <w:rPr>
+              <w:rFonts w:eastAsiaTheme="minorEastAsia"/>
+              <w:noProof/>
+              <w:lang w:eastAsia="de-AT"/>
+            </w:rPr>
+          </w:pPr>
+          <w:hyperlink w:anchor="_Toc408989536" w:history="1">
+            <w:r>
+              <w:rPr>
+                <w:rStyle w:val="Hyperlink"/>
+                <w:rFonts w:ascii="Symbol" w:hAnsi="Symbol"/>
+                <w:noProof/>
+              </w:rPr>
+              <w:t></w:t>
+            </w:r>
+            <w:r>
+              <w:rPr>
+                <w:rFonts w:eastAsiaTheme="minorEastAsia"/>
+                <w:noProof/>
+                <w:lang w:eastAsia="de-AT"/>
+              </w:rPr>
+              <w:tab/>
+            </w:r>
+            <w:r>
+              <w:rPr>
+                <w:rStyle w:val="Hyperlink"/>
+                <w:noProof/>
+              </w:rPr>
+              <w:t>Parameter entgegennehmen</w:t>
+            </w:r>
+            <w:r>
+              <w:rPr>
+                <w:noProof/>
+                <w:webHidden/>
+              </w:rPr>
+              <w:tab/>
+            </w:r>
+            <w:r>
+              <w:rPr>
+                <w:noProof/>
+                <w:webHidden/>
+              </w:rPr>
+              <w:fldChar w:fldCharType="begin"/>
+            </w:r>
+            <w:r>
+              <w:rPr>
+                <w:noProof/>
+                <w:webHidden/>
+              </w:rPr>
+              <w:instrText xml:space="preserve"> PAGEREF _Toc408989536 \h </w:instrText>
+            </w:r>
+            <w:r>
+              <w:rPr>
+                <w:noProof/>
+                <w:webHidden/>
+              </w:rPr>
+            </w:r>
+            <w:r>
+              <w:rPr>
+                <w:noProof/>
+                <w:webHidden/>
+              </w:rPr>
+              <w:fldChar w:fldCharType="separate"/>
+            </w:r>
+            <w:r>
+              <w:rPr>
+                <w:noProof/>
+                <w:webHidden/>
+              </w:rPr>
+              <w:t>4</w:t>
+            </w:r>
+            <w:r>
+              <w:rPr>
+                <w:noProof/>
+                <w:webHidden/>
+              </w:rPr>
+              <w:fldChar w:fldCharType="end"/>
+            </w:r>
+          </w:hyperlink>
+        </w:p>
+        <w:p>
+          <w:pPr>
+            <w:pStyle w:val="Verzeichnis2"/>
+            <w:tabs>
+              <w:tab w:val="left" w:pos="660"/>
+              <w:tab w:val="right" w:leader="dot" w:pos="9062"/>
+            </w:tabs>
+            <w:rPr>
+              <w:rFonts w:eastAsiaTheme="minorEastAsia"/>
+              <w:noProof/>
+              <w:lang w:eastAsia="de-AT"/>
+            </w:rPr>
+          </w:pPr>
+          <w:hyperlink w:anchor="_Toc408989537" w:history="1">
+            <w:r>
+              <w:rPr>
+                <w:rStyle w:val="Hyperlink"/>
+                <w:rFonts w:ascii="Symbol" w:hAnsi="Symbol"/>
+                <w:noProof/>
+              </w:rPr>
+              <w:t></w:t>
+            </w:r>
+            <w:r>
+              <w:rPr>
+                <w:rFonts w:eastAsiaTheme="minorEastAsia"/>
+                <w:noProof/>
+                <w:lang w:eastAsia="de-AT"/>
+              </w:rPr>
+              <w:tab/>
+            </w:r>
+            <w:r>
+              <w:rPr>
+                <w:rStyle w:val="Hyperlink"/>
+                <w:noProof/>
+              </w:rPr>
+              <w:t>Verbindung zur Datenbank herstellen</w:t>
+            </w:r>
+            <w:r>
+              <w:rPr>
+                <w:noProof/>
+                <w:webHidden/>
+              </w:rPr>
+              <w:tab/>
+            </w:r>
+            <w:r>
+              <w:rPr>
+                <w:noProof/>
+                <w:webHidden/>
+              </w:rPr>
+              <w:fldChar w:fldCharType="begin"/>
+            </w:r>
+            <w:r>
+              <w:rPr>
+                <w:noProof/>
+                <w:webHidden/>
+              </w:rPr>
+              <w:instrText xml:space="preserve"> PAGEREF _Toc408989537 \h </w:instrText>
+            </w:r>
+            <w:r>
+              <w:rPr>
+                <w:noProof/>
+                <w:webHidden/>
+              </w:rPr>
+            </w:r>
+            <w:r>
+              <w:rPr>
+                <w:noProof/>
+                <w:webHidden/>
+              </w:rPr>
+              <w:fldChar w:fldCharType="separate"/>
+            </w:r>
+            <w:r>
+              <w:rPr>
+                <w:noProof/>
+                <w:webHidden/>
+              </w:rPr>
+              <w:t>4</w:t>
+            </w:r>
+            <w:r>
+              <w:rPr>
+                <w:noProof/>
+                <w:webHidden/>
+              </w:rPr>
+              <w:fldChar w:fldCharType="end"/>
+            </w:r>
+          </w:hyperlink>
+        </w:p>
+        <w:p>
+          <w:pPr>
+            <w:pStyle w:val="Verzeichnis2"/>
+            <w:tabs>
+              <w:tab w:val="left" w:pos="660"/>
+              <w:tab w:val="right" w:leader="dot" w:pos="9062"/>
+            </w:tabs>
+            <w:rPr>
+              <w:rFonts w:eastAsiaTheme="minorEastAsia"/>
+              <w:noProof/>
+              <w:lang w:eastAsia="de-AT"/>
+            </w:rPr>
+          </w:pPr>
+          <w:hyperlink w:anchor="_Toc408989538" w:history="1">
+            <w:r>
+              <w:rPr>
+                <w:rStyle w:val="Hyperlink"/>
+                <w:rFonts w:ascii="Symbol" w:hAnsi="Symbol"/>
+                <w:noProof/>
+              </w:rPr>
+              <w:t></w:t>
+            </w:r>
+            <w:r>
+              <w:rPr>
+                <w:rFonts w:eastAsiaTheme="minorEastAsia"/>
+                <w:noProof/>
+                <w:lang w:eastAsia="de-AT"/>
+              </w:rPr>
+              <w:tab/>
+            </w:r>
+            <w:r>
+              <w:rPr>
+                <w:rStyle w:val="Hyperlink"/>
+                <w:noProof/>
+              </w:rPr>
+              <w:t>Metadaten aus der Datenbank auslesen</w:t>
+            </w:r>
+            <w:r>
+              <w:rPr>
+                <w:noProof/>
+                <w:webHidden/>
+              </w:rPr>
+              <w:tab/>
+            </w:r>
+            <w:r>
+              <w:rPr>
+                <w:noProof/>
+                <w:webHidden/>
+              </w:rPr>
+              <w:fldChar w:fldCharType="begin"/>
+            </w:r>
+            <w:r>
+              <w:rPr>
+                <w:noProof/>
+                <w:webHidden/>
+              </w:rPr>
+              <w:instrText xml:space="preserve"> PAGEREF _Toc408989538 \h </w:instrText>
+            </w:r>
+            <w:r>
+              <w:rPr>
+                <w:noProof/>
+                <w:webHidden/>
+              </w:rPr>
+            </w:r>
+            <w:r>
+              <w:rPr>
+                <w:noProof/>
+                <w:webHidden/>
+              </w:rPr>
+              <w:fldChar w:fldCharType="separate"/>
+            </w:r>
+            <w:r>
+              <w:rPr>
+                <w:noProof/>
+                <w:webHidden/>
+              </w:rPr>
+              <w:t>4</w:t>
+            </w:r>
+            <w:r>
+              <w:rPr>
+                <w:noProof/>
+                <w:webHidden/>
+              </w:rPr>
+              <w:fldChar w:fldCharType="end"/>
+            </w:r>
+          </w:hyperlink>
+        </w:p>
+        <w:p>
+          <w:pPr>
+            <w:pStyle w:val="Verzeichnis1"/>
+            <w:tabs>
+              <w:tab w:val="right" w:leader="dot" w:pos="9062"/>
+            </w:tabs>
+            <w:rPr>
+              <w:rFonts w:eastAsiaTheme="minorEastAsia"/>
+              <w:noProof/>
+              <w:lang w:eastAsia="de-AT"/>
+            </w:rPr>
+          </w:pPr>
+          <w:hyperlink w:anchor="_Toc408989539" w:history="1">
+            <w:r>
+              <w:rPr>
+                <w:rStyle w:val="Hyperlink"/>
+                <w:noProof/>
+              </w:rPr>
+              <w:t>Things we have learned</w:t>
+            </w:r>
+            <w:r>
+              <w:rPr>
+                <w:noProof/>
+                <w:webHidden/>
+              </w:rPr>
+              <w:tab/>
+            </w:r>
+            <w:r>
+              <w:rPr>
+                <w:noProof/>
+                <w:webHidden/>
+              </w:rPr>
+              <w:fldChar w:fldCharType="begin"/>
+            </w:r>
+            <w:r>
+              <w:rPr>
+                <w:noProof/>
+                <w:webHidden/>
+              </w:rPr>
+              <w:instrText xml:space="preserve"> PAGEREF _Toc408989539 \h </w:instrText>
+            </w:r>
+            <w:r>
+              <w:rPr>
+                <w:noProof/>
+                <w:webHidden/>
+              </w:rPr>
+            </w:r>
+            <w:r>
+              <w:rPr>
+                <w:noProof/>
+                <w:webHidden/>
+              </w:rPr>
+              <w:fldChar w:fldCharType="separate"/>
+            </w:r>
+            <w:r>
+              <w:rPr>
+                <w:noProof/>
+                <w:webHidden/>
+              </w:rPr>
+              <w:t>5</w:t>
+            </w:r>
+            <w:r>
+              <w:rPr>
+                <w:noProof/>
+                <w:webHidden/>
+              </w:rPr>
+              <w:fldChar w:fldCharType="end"/>
+            </w:r>
+          </w:hyperlink>
+        </w:p>
+        <w:p>
+          <w:pPr>
+            <w:pStyle w:val="Verzeichnis2"/>
+            <w:tabs>
+              <w:tab w:val="left" w:pos="660"/>
+              <w:tab w:val="right" w:leader="dot" w:pos="9062"/>
+            </w:tabs>
+            <w:rPr>
+              <w:rFonts w:eastAsiaTheme="minorEastAsia"/>
+              <w:noProof/>
+              <w:lang w:eastAsia="de-AT"/>
+            </w:rPr>
+          </w:pPr>
+          <w:hyperlink w:anchor="_Toc408989540" w:history="1">
+            <w:r>
+              <w:rPr>
+                <w:rStyle w:val="Hyperlink"/>
+                <w:rFonts w:ascii="Symbol" w:hAnsi="Symbol"/>
+                <w:noProof/>
+              </w:rPr>
+              <w:t></w:t>
+            </w:r>
+            <w:r>
+              <w:rPr>
+                <w:rFonts w:eastAsiaTheme="minorEastAsia"/>
+                <w:noProof/>
+                <w:lang w:eastAsia="de-AT"/>
+              </w:rPr>
+              <w:tab/>
+            </w:r>
+            <w:r>
+              <w:rPr>
+                <w:rStyle w:val="Hyperlink"/>
+                <w:noProof/>
+              </w:rPr>
+              <w:t>UAT</w:t>
+            </w:r>
+            <w:r>
+              <w:rPr>
+                <w:noProof/>
+                <w:webHidden/>
+              </w:rPr>
+              <w:tab/>
+            </w:r>
+            <w:r>
+              <w:rPr>
+                <w:noProof/>
+                <w:webHidden/>
+              </w:rPr>
+              <w:fldChar w:fldCharType="begin"/>
+            </w:r>
+            <w:r>
+              <w:rPr>
+                <w:noProof/>
+                <w:webHidden/>
+              </w:rPr>
+              <w:instrText xml:space="preserve"> PAGEREF _Toc408989540 \h </w:instrText>
+            </w:r>
+            <w:r>
+              <w:rPr>
+                <w:noProof/>
+                <w:webHidden/>
+              </w:rPr>
+            </w:r>
+            <w:r>
+              <w:rPr>
+                <w:noProof/>
+                <w:webHidden/>
+              </w:rPr>
+              <w:fldChar w:fldCharType="separate"/>
+            </w:r>
+            <w:r>
+              <w:rPr>
+                <w:noProof/>
+                <w:webHidden/>
+              </w:rPr>
+              <w:t>5</w:t>
+            </w:r>
+            <w:r>
+              <w:rPr>
+                <w:noProof/>
+                <w:webHidden/>
+              </w:rPr>
+              <w:fldChar w:fldCharType="end"/>
+            </w:r>
+          </w:hyperlink>
+        </w:p>
+        <w:p>
+          <w:pPr>
+            <w:pStyle w:val="Verzeichnis1"/>
+            <w:tabs>
+              <w:tab w:val="right" w:leader="dot" w:pos="9062"/>
+            </w:tabs>
+            <w:rPr>
+              <w:rFonts w:eastAsiaTheme="minorEastAsia"/>
+              <w:noProof/>
+              <w:lang w:eastAsia="de-AT"/>
+            </w:rPr>
+          </w:pPr>
+          <w:hyperlink w:anchor="_Toc408989541" w:history="1">
+            <w:r>
+              <w:rPr>
+                <w:rStyle w:val="Hyperlink"/>
+                <w:noProof/>
+              </w:rPr>
+              <w:t>Quellen</w:t>
+            </w:r>
+            <w:r>
+              <w:rPr>
+                <w:noProof/>
+                <w:webHidden/>
+              </w:rPr>
+              <w:tab/>
+            </w:r>
+            <w:r>
+              <w:rPr>
+                <w:noProof/>
+                <w:webHidden/>
+              </w:rPr>
+              <w:fldChar w:fldCharType="begin"/>
+            </w:r>
+            <w:r>
+              <w:rPr>
+                <w:noProof/>
+                <w:webHidden/>
+              </w:rPr>
+              <w:instrText xml:space="preserve"> PAGEREF _Toc408989541 \h </w:instrText>
+            </w:r>
+            <w:r>
+              <w:rPr>
+                <w:noProof/>
+                <w:webHidden/>
+              </w:rPr>
+            </w:r>
+            <w:r>
+              <w:rPr>
+                <w:noProof/>
+                <w:webHidden/>
+              </w:rPr>
+              <w:fldChar w:fldCharType="separate"/>
+            </w:r>
+            <w:r>
+              <w:rPr>
+                <w:noProof/>
+                <w:webHidden/>
+              </w:rPr>
+              <w:t>6</w:t>
             </w:r>
             <w:r>
               <w:rPr>
@@ -475,7 +1244,7 @@
       <w:pPr>
         <w:pStyle w:val="berschrift1"/>
       </w:pPr>
-      <w:bookmarkStart w:id="0" w:name="_Toc408382176"/>
+      <w:bookmarkStart w:id="0" w:name="_Toc408989530"/>
       <w:r>
         <w:lastRenderedPageBreak/>
         <w:t>Aufgabenstellung</w:t>
@@ -486,14 +1255,14 @@
       <w:pPr>
         <w:pStyle w:val="berschrift2"/>
       </w:pPr>
-      <w:bookmarkStart w:id="1" w:name="_Toc408382177"/>
+      <w:bookmarkStart w:id="1" w:name="_Toc408989531"/>
       <w:r>
         <w:t>JDBC: R</w:t>
       </w:r>
+      <w:r>
+        <w:t>ückwärtssalto</w:t>
+      </w:r>
       <w:bookmarkEnd w:id="1"/>
-      <w:r>
-        <w:t>ückwärtssalto</w:t>
-      </w:r>
     </w:p>
     <w:p>
       <w:pPr>
@@ -514,47 +1283,7 @@
           <w:sz w:val="21"/>
           <w:szCs w:val="21"/>
         </w:rPr>
-        <w:t xml:space="preserve">Erstelle ein Java-Programm, </w:t>
-      </w:r>
-      <w:proofErr w:type="gramStart"/>
-      <w:r>
-        <w:rPr>
-          <w:rFonts w:ascii="Verdana" w:hAnsi="Verdana"/>
-          <w:color w:val="333333"/>
-          <w:sz w:val="21"/>
-          <w:szCs w:val="21"/>
-        </w:rPr>
-        <w:t>dass</w:t>
-      </w:r>
-      <w:proofErr w:type="gramEnd"/>
-      <w:r>
-        <w:rPr>
-          <w:rFonts w:ascii="Verdana" w:hAnsi="Verdana"/>
-          <w:color w:val="333333"/>
-          <w:sz w:val="21"/>
-          <w:szCs w:val="21"/>
-        </w:rPr>
-        <w:t xml:space="preserve"> Connection-Parameter und einen Datenbanknamen auf der Kommandozeile entgegennimmt und die Struktur der Datenbank als EER-Diagramm und </w:t>
-      </w:r>
-      <w:proofErr w:type="spellStart"/>
-      <w:r>
-        <w:rPr>
-          <w:rFonts w:ascii="Verdana" w:hAnsi="Verdana"/>
-          <w:color w:val="333333"/>
-          <w:sz w:val="21"/>
-          <w:szCs w:val="21"/>
-        </w:rPr>
-        <w:t>Relationenmodell</w:t>
-      </w:r>
-      <w:proofErr w:type="spellEnd"/>
-      <w:r>
-        <w:rPr>
-          <w:rFonts w:ascii="Verdana" w:hAnsi="Verdana"/>
-          <w:color w:val="333333"/>
-          <w:sz w:val="21"/>
-          <w:szCs w:val="21"/>
-        </w:rPr>
-        <w:t xml:space="preserve"> ausgibt (in Dateien geeigneten Formats, also z.B. PNG für das EER und TXT für das RM)</w:t>
+        <w:t>Erstelle ein Java-Programm, dass Connection-Parameter und einen Datenbanknamen auf der Kommandozeile entgegennimmt und die Struktur der Datenbank als EER-Diagramm und Relationenmodell ausgibt (in Dateien geeigneten Formats, also z.B. PNG für das EER und TXT für das RM)</w:t>
       </w:r>
     </w:p>
     <w:p>
@@ -576,47 +1305,7 @@
           <w:sz w:val="21"/>
           <w:szCs w:val="21"/>
         </w:rPr>
-        <w:t xml:space="preserve">Verwende dazu </w:t>
-      </w:r>
-      <w:proofErr w:type="spellStart"/>
-      <w:r>
-        <w:rPr>
-          <w:rFonts w:ascii="Verdana" w:hAnsi="Verdana"/>
-          <w:color w:val="333333"/>
-          <w:sz w:val="21"/>
-          <w:szCs w:val="21"/>
-        </w:rPr>
-        <w:t>u.A.</w:t>
-      </w:r>
-      <w:proofErr w:type="spellEnd"/>
-      <w:r>
-        <w:rPr>
-          <w:rFonts w:ascii="Verdana" w:hAnsi="Verdana"/>
-          <w:color w:val="333333"/>
-          <w:sz w:val="21"/>
-          <w:szCs w:val="21"/>
-        </w:rPr>
-        <w:t xml:space="preserve"> das </w:t>
-      </w:r>
-      <w:proofErr w:type="spellStart"/>
-      <w:r>
-        <w:rPr>
-          <w:rFonts w:ascii="Verdana" w:hAnsi="Verdana"/>
-          <w:color w:val="333333"/>
-          <w:sz w:val="21"/>
-          <w:szCs w:val="21"/>
-        </w:rPr>
-        <w:t>ResultSetMetaData</w:t>
-      </w:r>
-      <w:proofErr w:type="spellEnd"/>
-      <w:r>
-        <w:rPr>
-          <w:rFonts w:ascii="Verdana" w:hAnsi="Verdana"/>
-          <w:color w:val="333333"/>
-          <w:sz w:val="21"/>
-          <w:szCs w:val="21"/>
-        </w:rPr>
-        <w:t>-Interface, das Methoden zur Bestimmung von Metadaten zur Verfügung stellt.</w:t>
+        <w:t>Verwende dazu u.A. das ResultSetMetaData-Interface, das Methoden zur Bestimmung von Metadaten zur Verfügung stellt.</w:t>
       </w:r>
     </w:p>
     <w:p>
@@ -638,27 +1327,7 @@
           <w:sz w:val="21"/>
           <w:szCs w:val="21"/>
         </w:rPr>
-        <w:t xml:space="preserve">Zum Zeichnen des EER-Diagramms kann eine beliebige Technik eingesetzt werden für die Java-Bibliotheken zur Verfügung stehen: Swing, HTML5, eine </w:t>
-      </w:r>
-      <w:proofErr w:type="spellStart"/>
-      <w:r>
-        <w:rPr>
-          <w:rFonts w:ascii="Verdana" w:hAnsi="Verdana"/>
-          <w:color w:val="333333"/>
-          <w:sz w:val="21"/>
-          <w:szCs w:val="21"/>
-        </w:rPr>
-        <w:t>WebAPI</w:t>
-      </w:r>
-      <w:proofErr w:type="spellEnd"/>
-      <w:r>
-        <w:rPr>
-          <w:rFonts w:ascii="Verdana" w:hAnsi="Verdana"/>
-          <w:color w:val="333333"/>
-          <w:sz w:val="21"/>
-          <w:szCs w:val="21"/>
-        </w:rPr>
-        <w:t>, ... . Externe Programme dürfen nur soweit verwendet werden, als sich diese plattformunabhängig auf gleiche Weise ohne Aufwand (sowohl technisch als auch lizenzrechtlich!) einfach nutzen lassen. (also z.B. ein Visio-File generieren ist nicht ok, SVG ist ok, da für alle Plattformen geeignete Werkzeuge zur Verfügung stehen)</w:t>
+        <w:t>Zum Zeichnen des EER-Diagramms kann eine beliebige Technik eingesetzt werden für die Java-Bibliotheken zur Verfügung stehen: Swing, HTML5, eine WebAPI, ... . Externe Programme dürfen nur soweit verwendet werden, als sich diese plattformunabhängig auf gleiche Weise ohne Aufwand (sowohl technisch als auch lizenzrechtlich!) einfach nutzen lassen. (also z.B. ein Visio-File generieren ist nicht ok, SVG ist ok, da für alle Plattformen geeignete Werkzeuge zur Verfügung stehen)</w:t>
       </w:r>
     </w:p>
     <w:p>
@@ -750,27 +1419,7 @@
           <w:sz w:val="21"/>
           <w:szCs w:val="21"/>
         </w:rPr>
-        <w:t xml:space="preserve">korrekte Syntax nach Chen, </w:t>
-      </w:r>
-      <w:proofErr w:type="spellStart"/>
-      <w:r>
-        <w:rPr>
-          <w:rFonts w:ascii="Verdana" w:hAnsi="Verdana"/>
-          <w:color w:val="333333"/>
-          <w:sz w:val="21"/>
-          <w:szCs w:val="21"/>
-        </w:rPr>
-        <w:t>MinMax</w:t>
-      </w:r>
-      <w:proofErr w:type="spellEnd"/>
-      <w:r>
-        <w:rPr>
-          <w:rFonts w:ascii="Verdana" w:hAnsi="Verdana"/>
-          <w:color w:val="333333"/>
-          <w:sz w:val="21"/>
-          <w:szCs w:val="21"/>
-        </w:rPr>
-        <w:t xml:space="preserve"> oder IDEFIX</w:t>
+        <w:t>korrekte Syntax nach Chen, MinMax oder IDEFIX</w:t>
       </w:r>
     </w:p>
     <w:p>
@@ -874,27 +1523,7 @@
           <w:sz w:val="21"/>
           <w:szCs w:val="21"/>
         </w:rPr>
-        <w:t xml:space="preserve">Beziehungen zwischen den Tabellen inklusive </w:t>
-      </w:r>
-      <w:proofErr w:type="spellStart"/>
-      <w:r>
-        <w:rPr>
-          <w:rFonts w:ascii="Verdana" w:hAnsi="Verdana"/>
-          <w:color w:val="333333"/>
-          <w:sz w:val="21"/>
-          <w:szCs w:val="21"/>
-        </w:rPr>
-        <w:t>Kardinalitäten</w:t>
-      </w:r>
-      <w:proofErr w:type="spellEnd"/>
-      <w:r>
-        <w:rPr>
-          <w:rFonts w:ascii="Verdana" w:hAnsi="Verdana"/>
-          <w:color w:val="333333"/>
-          <w:sz w:val="21"/>
-          <w:szCs w:val="21"/>
-        </w:rPr>
-        <w:t xml:space="preserve"> soweit durch Fremdschlüssel nachvollziehbar. Sind mehrere Interpretationen möglich, so ist nur ein (beliebiger) Fall umzusetzen: 1:n, 1:n schwach, 1:1</w:t>
+        <w:t>Beziehungen zwischen den Tabellen inklusive Kardinalitäten soweit durch Fremdschlüssel nachvollziehbar. Sind mehrere Interpretationen möglich, so ist nur ein (beliebiger) Fall umzusetzen: 1:n, 1:n schwach, 1:1</w:t>
       </w:r>
     </w:p>
     <w:p>
@@ -913,7 +1542,6 @@
           <w:szCs w:val="21"/>
         </w:rPr>
       </w:pPr>
-      <w:proofErr w:type="spellStart"/>
       <w:r>
         <w:rPr>
           <w:rFonts w:ascii="Verdana" w:hAnsi="Verdana"/>
@@ -921,17 +1549,7 @@
           <w:sz w:val="21"/>
           <w:szCs w:val="21"/>
         </w:rPr>
-        <w:t>Kardinalitäten</w:t>
-      </w:r>
-      <w:proofErr w:type="spellEnd"/>
-      <w:r>
-        <w:rPr>
-          <w:rFonts w:ascii="Verdana" w:hAnsi="Verdana"/>
-          <w:color w:val="333333"/>
-          <w:sz w:val="21"/>
-          <w:szCs w:val="21"/>
-        </w:rPr>
-        <w:t> </w:t>
+        <w:t>Kardinalitäten </w:t>
       </w:r>
     </w:p>
     <w:p>
@@ -1033,8 +1651,6 @@
         </w:rPr>
         <w:t>Erkennung von Sub/Supertyp-Beziehungen</w:t>
       </w:r>
-      <w:bookmarkStart w:id="2" w:name="_GoBack"/>
-      <w:bookmarkEnd w:id="2"/>
     </w:p>
     <w:p/>
     <w:p>
@@ -1046,6 +1662,7 @@
       <w:pPr>
         <w:pStyle w:val="berschrift1"/>
       </w:pPr>
+      <w:bookmarkStart w:id="2" w:name="_Toc408989532"/>
       <w:r>
         <w:lastRenderedPageBreak/>
         <w:t>R</w:t>
@@ -1056,6 +1673,524 @@
       <w:r>
         <w:t>nalyse</w:t>
       </w:r>
+      <w:bookmarkEnd w:id="2"/>
+    </w:p>
+    <w:tbl>
+      <w:tblPr>
+        <w:tblStyle w:val="HelleSchattierung-Akzent1"/>
+        <w:tblW w:w="0" w:type="auto"/>
+        <w:tblLook w:val="04A0" w:firstRow="1" w:lastRow="0" w:firstColumn="1" w:lastColumn="0" w:noHBand="0" w:noVBand="1"/>
+      </w:tblPr>
+      <w:tblGrid>
+        <w:gridCol w:w="2702"/>
+        <w:gridCol w:w="2120"/>
+        <w:gridCol w:w="2120"/>
+        <w:gridCol w:w="2346"/>
+      </w:tblGrid>
+      <w:tr>
+        <w:trPr>
+          <w:cnfStyle w:val="100000000000" w:firstRow="1" w:lastRow="0" w:firstColumn="0" w:lastColumn="0" w:oddVBand="0" w:evenVBand="0" w:oddHBand="0" w:evenHBand="0" w:firstRowFirstColumn="0" w:firstRowLastColumn="0" w:lastRowFirstColumn="0" w:lastRowLastColumn="0"/>
+        </w:trPr>
+        <w:tc>
+          <w:tcPr>
+            <w:cnfStyle w:val="001000000000" w:firstRow="0" w:lastRow="0" w:firstColumn="1" w:lastColumn="0" w:oddVBand="0" w:evenVBand="0" w:oddHBand="0" w:evenHBand="0" w:firstRowFirstColumn="0" w:firstRowLastColumn="0" w:lastRowFirstColumn="0" w:lastRowLastColumn="0"/>
+            <w:tcW w:w="2702" w:type="dxa"/>
+          </w:tcPr>
+          <w:p>
+            <w:pPr>
+              <w:rPr>
+                <w:sz w:val="24"/>
+              </w:rPr>
+            </w:pPr>
+            <w:r>
+              <w:rPr>
+                <w:sz w:val="24"/>
+              </w:rPr>
+              <w:t>UML</w:t>
+            </w:r>
+          </w:p>
+        </w:tc>
+        <w:tc>
+          <w:tcPr>
+            <w:tcW w:w="2120" w:type="dxa"/>
+          </w:tcPr>
+          <w:p>
+            <w:pPr>
+              <w:cnfStyle w:val="100000000000" w:firstRow="1" w:lastRow="0" w:firstColumn="0" w:lastColumn="0" w:oddVBand="0" w:evenVBand="0" w:oddHBand="0" w:evenHBand="0" w:firstRowFirstColumn="0" w:firstRowLastColumn="0" w:lastRowFirstColumn="0" w:lastRowLastColumn="0"/>
+              <w:rPr>
+                <w:sz w:val="24"/>
+              </w:rPr>
+            </w:pPr>
+          </w:p>
+        </w:tc>
+        <w:tc>
+          <w:tcPr>
+            <w:tcW w:w="2120" w:type="dxa"/>
+          </w:tcPr>
+          <w:p>
+            <w:pPr>
+              <w:cnfStyle w:val="100000000000" w:firstRow="1" w:lastRow="0" w:firstColumn="0" w:lastColumn="0" w:oddVBand="0" w:evenVBand="0" w:oddHBand="0" w:evenHBand="0" w:firstRowFirstColumn="0" w:firstRowLastColumn="0" w:lastRowFirstColumn="0" w:lastRowLastColumn="0"/>
+              <w:rPr>
+                <w:sz w:val="24"/>
+              </w:rPr>
+            </w:pPr>
+            <w:r>
+              <w:rPr>
+                <w:sz w:val="24"/>
+              </w:rPr>
+              <w:t>Testen</w:t>
+            </w:r>
+          </w:p>
+        </w:tc>
+        <w:tc>
+          <w:tcPr>
+            <w:tcW w:w="2346" w:type="dxa"/>
+          </w:tcPr>
+          <w:p>
+            <w:pPr>
+              <w:cnfStyle w:val="100000000000" w:firstRow="1" w:lastRow="0" w:firstColumn="0" w:lastColumn="0" w:oddVBand="0" w:evenVBand="0" w:oddHBand="0" w:evenHBand="0" w:firstRowFirstColumn="0" w:firstRowLastColumn="0" w:lastRowFirstColumn="0" w:lastRowLastColumn="0"/>
+              <w:rPr>
+                <w:sz w:val="24"/>
+              </w:rPr>
+            </w:pPr>
+            <w:r>
+              <w:rPr>
+                <w:sz w:val="24"/>
+              </w:rPr>
+              <w:t>Erledig</w:t>
+            </w:r>
+          </w:p>
+        </w:tc>
+      </w:tr>
+      <w:tr>
+        <w:trPr>
+          <w:cnfStyle w:val="000000100000" w:firstRow="0" w:lastRow="0" w:firstColumn="0" w:lastColumn="0" w:oddVBand="0" w:evenVBand="0" w:oddHBand="1" w:evenHBand="0" w:firstRowFirstColumn="0" w:firstRowLastColumn="0" w:lastRowFirstColumn="0" w:lastRowLastColumn="0"/>
+        </w:trPr>
+        <w:tc>
+          <w:tcPr>
+            <w:cnfStyle w:val="001000000000" w:firstRow="0" w:lastRow="0" w:firstColumn="1" w:lastColumn="0" w:oddVBand="0" w:evenVBand="0" w:oddHBand="0" w:evenHBand="0" w:firstRowFirstColumn="0" w:firstRowLastColumn="0" w:lastRowFirstColumn="0" w:lastRowLastColumn="0"/>
+            <w:tcW w:w="2702" w:type="dxa"/>
+          </w:tcPr>
+          <w:p>
+            <w:pPr>
+              <w:rPr>
+                <w:sz w:val="24"/>
+              </w:rPr>
+            </w:pPr>
+            <w:r>
+              <w:rPr>
+                <w:sz w:val="24"/>
+              </w:rPr>
+              <w:t>Parameter entgegennehmen</w:t>
+            </w:r>
+          </w:p>
+        </w:tc>
+        <w:tc>
+          <w:tcPr>
+            <w:tcW w:w="2120" w:type="dxa"/>
+          </w:tcPr>
+          <w:p>
+            <w:pPr>
+              <w:cnfStyle w:val="000000100000" w:firstRow="0" w:lastRow="0" w:firstColumn="0" w:lastColumn="0" w:oddVBand="0" w:evenVBand="0" w:oddHBand="1" w:evenHBand="0" w:firstRowFirstColumn="0" w:firstRowLastColumn="0" w:lastRowFirstColumn="0" w:lastRowLastColumn="0"/>
+              <w:rPr>
+                <w:sz w:val="24"/>
+              </w:rPr>
+            </w:pPr>
+          </w:p>
+        </w:tc>
+        <w:tc>
+          <w:tcPr>
+            <w:tcW w:w="2120" w:type="dxa"/>
+          </w:tcPr>
+          <w:p>
+            <w:pPr>
+              <w:jc w:val="center"/>
+              <w:cnfStyle w:val="000000100000" w:firstRow="0" w:lastRow="0" w:firstColumn="0" w:lastColumn="0" w:oddVBand="0" w:evenVBand="0" w:oddHBand="1" w:evenHBand="0" w:firstRowFirstColumn="0" w:firstRowLastColumn="0" w:lastRowFirstColumn="0" w:lastRowLastColumn="0"/>
+              <w:rPr>
+                <w:sz w:val="24"/>
+              </w:rPr>
+            </w:pPr>
+            <w:r>
+              <w:rPr>
+                <w:sz w:val="24"/>
+              </w:rPr>
+              <w:t>TODO</w:t>
+            </w:r>
+          </w:p>
+        </w:tc>
+        <w:tc>
+          <w:tcPr>
+            <w:tcW w:w="2346" w:type="dxa"/>
+          </w:tcPr>
+          <w:p>
+            <w:pPr>
+              <w:jc w:val="center"/>
+              <w:cnfStyle w:val="000000100000" w:firstRow="0" w:lastRow="0" w:firstColumn="0" w:lastColumn="0" w:oddVBand="0" w:evenVBand="0" w:oddHBand="1" w:evenHBand="0" w:firstRowFirstColumn="0" w:firstRowLastColumn="0" w:lastRowFirstColumn="0" w:lastRowLastColumn="0"/>
+              <w:rPr>
+                <w:sz w:val="24"/>
+              </w:rPr>
+            </w:pPr>
+            <w:r>
+              <w:rPr>
+                <w:sz w:val="24"/>
+              </w:rPr>
+              <w:t>X</w:t>
+            </w:r>
+          </w:p>
+        </w:tc>
+      </w:tr>
+      <w:tr>
+        <w:tc>
+          <w:tcPr>
+            <w:cnfStyle w:val="001000000000" w:firstRow="0" w:lastRow="0" w:firstColumn="1" w:lastColumn="0" w:oddVBand="0" w:evenVBand="0" w:oddHBand="0" w:evenHBand="0" w:firstRowFirstColumn="0" w:firstRowLastColumn="0" w:lastRowFirstColumn="0" w:lastRowLastColumn="0"/>
+            <w:tcW w:w="2702" w:type="dxa"/>
+          </w:tcPr>
+          <w:p>
+            <w:pPr>
+              <w:rPr>
+                <w:sz w:val="24"/>
+              </w:rPr>
+            </w:pPr>
+            <w:r>
+              <w:rPr>
+                <w:sz w:val="24"/>
+              </w:rPr>
+              <w:t>Verbindung mit Datenbank</w:t>
+            </w:r>
+          </w:p>
+        </w:tc>
+        <w:tc>
+          <w:tcPr>
+            <w:tcW w:w="2120" w:type="dxa"/>
+          </w:tcPr>
+          <w:p>
+            <w:pPr>
+              <w:cnfStyle w:val="000000000000" w:firstRow="0" w:lastRow="0" w:firstColumn="0" w:lastColumn="0" w:oddVBand="0" w:evenVBand="0" w:oddHBand="0" w:evenHBand="0" w:firstRowFirstColumn="0" w:firstRowLastColumn="0" w:lastRowFirstColumn="0" w:lastRowLastColumn="0"/>
+              <w:rPr>
+                <w:sz w:val="24"/>
+              </w:rPr>
+            </w:pPr>
+          </w:p>
+        </w:tc>
+        <w:tc>
+          <w:tcPr>
+            <w:tcW w:w="2120" w:type="dxa"/>
+          </w:tcPr>
+          <w:p>
+            <w:pPr>
+              <w:jc w:val="center"/>
+              <w:cnfStyle w:val="000000000000" w:firstRow="0" w:lastRow="0" w:firstColumn="0" w:lastColumn="0" w:oddVBand="0" w:evenVBand="0" w:oddHBand="0" w:evenHBand="0" w:firstRowFirstColumn="0" w:firstRowLastColumn="0" w:lastRowFirstColumn="0" w:lastRowLastColumn="0"/>
+              <w:rPr>
+                <w:sz w:val="24"/>
+              </w:rPr>
+            </w:pPr>
+            <w:r>
+              <w:rPr>
+                <w:sz w:val="24"/>
+              </w:rPr>
+              <w:t>TODO</w:t>
+            </w:r>
+          </w:p>
+        </w:tc>
+        <w:tc>
+          <w:tcPr>
+            <w:tcW w:w="2346" w:type="dxa"/>
+          </w:tcPr>
+          <w:p>
+            <w:pPr>
+              <w:jc w:val="center"/>
+              <w:cnfStyle w:val="000000000000" w:firstRow="0" w:lastRow="0" w:firstColumn="0" w:lastColumn="0" w:oddVBand="0" w:evenVBand="0" w:oddHBand="0" w:evenHBand="0" w:firstRowFirstColumn="0" w:firstRowLastColumn="0" w:lastRowFirstColumn="0" w:lastRowLastColumn="0"/>
+              <w:rPr>
+                <w:sz w:val="24"/>
+              </w:rPr>
+            </w:pPr>
+            <w:r>
+              <w:rPr>
+                <w:sz w:val="24"/>
+              </w:rPr>
+              <w:t>X</w:t>
+            </w:r>
+          </w:p>
+        </w:tc>
+      </w:tr>
+      <w:tr>
+        <w:trPr>
+          <w:cnfStyle w:val="000000100000" w:firstRow="0" w:lastRow="0" w:firstColumn="0" w:lastColumn="0" w:oddVBand="0" w:evenVBand="0" w:oddHBand="1" w:evenHBand="0" w:firstRowFirstColumn="0" w:firstRowLastColumn="0" w:lastRowFirstColumn="0" w:lastRowLastColumn="0"/>
+          <w:trHeight w:val="248"/>
+        </w:trPr>
+        <w:tc>
+          <w:tcPr>
+            <w:cnfStyle w:val="001000000000" w:firstRow="0" w:lastRow="0" w:firstColumn="1" w:lastColumn="0" w:oddVBand="0" w:evenVBand="0" w:oddHBand="0" w:evenHBand="0" w:firstRowFirstColumn="0" w:firstRowLastColumn="0" w:lastRowFirstColumn="0" w:lastRowLastColumn="0"/>
+            <w:tcW w:w="2702" w:type="dxa"/>
+          </w:tcPr>
+          <w:p>
+            <w:pPr>
+              <w:rPr>
+                <w:sz w:val="24"/>
+              </w:rPr>
+            </w:pPr>
+            <w:r>
+              <w:rPr>
+                <w:sz w:val="24"/>
+              </w:rPr>
+              <w:t>Metadaten auslesen</w:t>
+            </w:r>
+          </w:p>
+        </w:tc>
+        <w:tc>
+          <w:tcPr>
+            <w:tcW w:w="2120" w:type="dxa"/>
+          </w:tcPr>
+          <w:p>
+            <w:pPr>
+              <w:cnfStyle w:val="000000100000" w:firstRow="0" w:lastRow="0" w:firstColumn="0" w:lastColumn="0" w:oddVBand="0" w:evenVBand="0" w:oddHBand="1" w:evenHBand="0" w:firstRowFirstColumn="0" w:firstRowLastColumn="0" w:lastRowFirstColumn="0" w:lastRowLastColumn="0"/>
+              <w:rPr>
+                <w:sz w:val="24"/>
+              </w:rPr>
+            </w:pPr>
+          </w:p>
+        </w:tc>
+        <w:tc>
+          <w:tcPr>
+            <w:tcW w:w="2120" w:type="dxa"/>
+          </w:tcPr>
+          <w:p>
+            <w:pPr>
+              <w:jc w:val="center"/>
+              <w:cnfStyle w:val="000000100000" w:firstRow="0" w:lastRow="0" w:firstColumn="0" w:lastColumn="0" w:oddVBand="0" w:evenVBand="0" w:oddHBand="1" w:evenHBand="0" w:firstRowFirstColumn="0" w:firstRowLastColumn="0" w:lastRowFirstColumn="0" w:lastRowLastColumn="0"/>
+              <w:rPr>
+                <w:sz w:val="24"/>
+              </w:rPr>
+            </w:pPr>
+            <w:r>
+              <w:rPr>
+                <w:sz w:val="24"/>
+              </w:rPr>
+              <w:t>TODO</w:t>
+            </w:r>
+          </w:p>
+        </w:tc>
+        <w:tc>
+          <w:tcPr>
+            <w:tcW w:w="2346" w:type="dxa"/>
+          </w:tcPr>
+          <w:p>
+            <w:pPr>
+              <w:jc w:val="center"/>
+              <w:cnfStyle w:val="000000100000" w:firstRow="0" w:lastRow="0" w:firstColumn="0" w:lastColumn="0" w:oddVBand="0" w:evenVBand="0" w:oddHBand="1" w:evenHBand="0" w:firstRowFirstColumn="0" w:firstRowLastColumn="0" w:lastRowFirstColumn="0" w:lastRowLastColumn="0"/>
+              <w:rPr>
+                <w:sz w:val="24"/>
+              </w:rPr>
+            </w:pPr>
+            <w:r>
+              <w:rPr>
+                <w:sz w:val="24"/>
+              </w:rPr>
+              <w:t>TODO</w:t>
+            </w:r>
+            <w:bookmarkStart w:id="3" w:name="_GoBack"/>
+            <w:bookmarkEnd w:id="3"/>
+          </w:p>
+        </w:tc>
+      </w:tr>
+      <w:tr>
+        <w:tc>
+          <w:tcPr>
+            <w:cnfStyle w:val="001000000000" w:firstRow="0" w:lastRow="0" w:firstColumn="1" w:lastColumn="0" w:oddVBand="0" w:evenVBand="0" w:oddHBand="0" w:evenHBand="0" w:firstRowFirstColumn="0" w:firstRowLastColumn="0" w:lastRowFirstColumn="0" w:lastRowLastColumn="0"/>
+            <w:tcW w:w="2702" w:type="dxa"/>
+          </w:tcPr>
+          <w:p>
+            <w:pPr>
+              <w:rPr>
+                <w:sz w:val="24"/>
+              </w:rPr>
+            </w:pPr>
+            <w:r>
+              <w:rPr>
+                <w:sz w:val="24"/>
+              </w:rPr>
+              <w:t>Metadaten aufbereiten</w:t>
+            </w:r>
+          </w:p>
+        </w:tc>
+        <w:tc>
+          <w:tcPr>
+            <w:tcW w:w="2120" w:type="dxa"/>
+          </w:tcPr>
+          <w:p>
+            <w:pPr>
+              <w:cnfStyle w:val="000000000000" w:firstRow="0" w:lastRow="0" w:firstColumn="0" w:lastColumn="0" w:oddVBand="0" w:evenVBand="0" w:oddHBand="0" w:evenHBand="0" w:firstRowFirstColumn="0" w:firstRowLastColumn="0" w:lastRowFirstColumn="0" w:lastRowLastColumn="0"/>
+              <w:rPr>
+                <w:sz w:val="24"/>
+              </w:rPr>
+            </w:pPr>
+          </w:p>
+        </w:tc>
+        <w:tc>
+          <w:tcPr>
+            <w:tcW w:w="2120" w:type="dxa"/>
+          </w:tcPr>
+          <w:p>
+            <w:pPr>
+              <w:cnfStyle w:val="000000000000" w:firstRow="0" w:lastRow="0" w:firstColumn="0" w:lastColumn="0" w:oddVBand="0" w:evenVBand="0" w:oddHBand="0" w:evenHBand="0" w:firstRowFirstColumn="0" w:firstRowLastColumn="0" w:lastRowFirstColumn="0" w:lastRowLastColumn="0"/>
+              <w:rPr>
+                <w:sz w:val="24"/>
+              </w:rPr>
+            </w:pPr>
+          </w:p>
+        </w:tc>
+        <w:tc>
+          <w:tcPr>
+            <w:tcW w:w="2346" w:type="dxa"/>
+          </w:tcPr>
+          <w:p>
+            <w:pPr>
+              <w:cnfStyle w:val="000000000000" w:firstRow="0" w:lastRow="0" w:firstColumn="0" w:lastColumn="0" w:oddVBand="0" w:evenVBand="0" w:oddHBand="0" w:evenHBand="0" w:firstRowFirstColumn="0" w:firstRowLastColumn="0" w:lastRowFirstColumn="0" w:lastRowLastColumn="0"/>
+              <w:rPr>
+                <w:sz w:val="24"/>
+              </w:rPr>
+            </w:pPr>
+          </w:p>
+        </w:tc>
+      </w:tr>
+      <w:tr>
+        <w:trPr>
+          <w:cnfStyle w:val="000000100000" w:firstRow="0" w:lastRow="0" w:firstColumn="0" w:lastColumn="0" w:oddVBand="0" w:evenVBand="0" w:oddHBand="1" w:evenHBand="0" w:firstRowFirstColumn="0" w:firstRowLastColumn="0" w:lastRowFirstColumn="0" w:lastRowLastColumn="0"/>
+        </w:trPr>
+        <w:tc>
+          <w:tcPr>
+            <w:cnfStyle w:val="001000000000" w:firstRow="0" w:lastRow="0" w:firstColumn="1" w:lastColumn="0" w:oddVBand="0" w:evenVBand="0" w:oddHBand="0" w:evenHBand="0" w:firstRowFirstColumn="0" w:firstRowLastColumn="0" w:lastRowFirstColumn="0" w:lastRowLastColumn="0"/>
+            <w:tcW w:w="2702" w:type="dxa"/>
+          </w:tcPr>
+          <w:p>
+            <w:pPr>
+              <w:rPr>
+                <w:sz w:val="24"/>
+              </w:rPr>
+            </w:pPr>
+            <w:r>
+              <w:rPr>
+                <w:sz w:val="24"/>
+              </w:rPr>
+              <w:t>Metadaten verarbeiten</w:t>
+            </w:r>
+          </w:p>
+        </w:tc>
+        <w:tc>
+          <w:tcPr>
+            <w:tcW w:w="2120" w:type="dxa"/>
+          </w:tcPr>
+          <w:p>
+            <w:pPr>
+              <w:cnfStyle w:val="000000100000" w:firstRow="0" w:lastRow="0" w:firstColumn="0" w:lastColumn="0" w:oddVBand="0" w:evenVBand="0" w:oddHBand="1" w:evenHBand="0" w:firstRowFirstColumn="0" w:firstRowLastColumn="0" w:lastRowFirstColumn="0" w:lastRowLastColumn="0"/>
+              <w:rPr>
+                <w:sz w:val="24"/>
+              </w:rPr>
+            </w:pPr>
+          </w:p>
+        </w:tc>
+        <w:tc>
+          <w:tcPr>
+            <w:tcW w:w="2120" w:type="dxa"/>
+          </w:tcPr>
+          <w:p>
+            <w:pPr>
+              <w:cnfStyle w:val="000000100000" w:firstRow="0" w:lastRow="0" w:firstColumn="0" w:lastColumn="0" w:oddVBand="0" w:evenVBand="0" w:oddHBand="1" w:evenHBand="0" w:firstRowFirstColumn="0" w:firstRowLastColumn="0" w:lastRowFirstColumn="0" w:lastRowLastColumn="0"/>
+              <w:rPr>
+                <w:sz w:val="24"/>
+              </w:rPr>
+            </w:pPr>
+          </w:p>
+        </w:tc>
+        <w:tc>
+          <w:tcPr>
+            <w:tcW w:w="2346" w:type="dxa"/>
+          </w:tcPr>
+          <w:p>
+            <w:pPr>
+              <w:cnfStyle w:val="000000100000" w:firstRow="0" w:lastRow="0" w:firstColumn="0" w:lastColumn="0" w:oddVBand="0" w:evenVBand="0" w:oddHBand="1" w:evenHBand="0" w:firstRowFirstColumn="0" w:firstRowLastColumn="0" w:lastRowFirstColumn="0" w:lastRowLastColumn="0"/>
+              <w:rPr>
+                <w:sz w:val="24"/>
+              </w:rPr>
+            </w:pPr>
+          </w:p>
+        </w:tc>
+      </w:tr>
+      <w:tr>
+        <w:tc>
+          <w:tcPr>
+            <w:cnfStyle w:val="001000000000" w:firstRow="0" w:lastRow="0" w:firstColumn="1" w:lastColumn="0" w:oddVBand="0" w:evenVBand="0" w:oddHBand="0" w:evenHBand="0" w:firstRowFirstColumn="0" w:firstRowLastColumn="0" w:lastRowFirstColumn="0" w:lastRowLastColumn="0"/>
+            <w:tcW w:w="2702" w:type="dxa"/>
+          </w:tcPr>
+          <w:p>
+            <w:pPr>
+              <w:rPr>
+                <w:sz w:val="24"/>
+              </w:rPr>
+            </w:pPr>
+          </w:p>
+        </w:tc>
+        <w:tc>
+          <w:tcPr>
+            <w:tcW w:w="2120" w:type="dxa"/>
+          </w:tcPr>
+          <w:p>
+            <w:pPr>
+              <w:cnfStyle w:val="000000000000" w:firstRow="0" w:lastRow="0" w:firstColumn="0" w:lastColumn="0" w:oddVBand="0" w:evenVBand="0" w:oddHBand="0" w:evenHBand="0" w:firstRowFirstColumn="0" w:firstRowLastColumn="0" w:lastRowFirstColumn="0" w:lastRowLastColumn="0"/>
+              <w:rPr>
+                <w:sz w:val="24"/>
+              </w:rPr>
+            </w:pPr>
+          </w:p>
+        </w:tc>
+        <w:tc>
+          <w:tcPr>
+            <w:tcW w:w="2120" w:type="dxa"/>
+          </w:tcPr>
+          <w:p>
+            <w:pPr>
+              <w:cnfStyle w:val="000000000000" w:firstRow="0" w:lastRow="0" w:firstColumn="0" w:lastColumn="0" w:oddVBand="0" w:evenVBand="0" w:oddHBand="0" w:evenHBand="0" w:firstRowFirstColumn="0" w:firstRowLastColumn="0" w:lastRowFirstColumn="0" w:lastRowLastColumn="0"/>
+              <w:rPr>
+                <w:sz w:val="24"/>
+              </w:rPr>
+            </w:pPr>
+          </w:p>
+        </w:tc>
+        <w:tc>
+          <w:tcPr>
+            <w:tcW w:w="2346" w:type="dxa"/>
+          </w:tcPr>
+          <w:p>
+            <w:pPr>
+              <w:cnfStyle w:val="000000000000" w:firstRow="0" w:lastRow="0" w:firstColumn="0" w:lastColumn="0" w:oddVBand="0" w:evenVBand="0" w:oddHBand="0" w:evenHBand="0" w:firstRowFirstColumn="0" w:firstRowLastColumn="0" w:lastRowFirstColumn="0" w:lastRowLastColumn="0"/>
+              <w:rPr>
+                <w:sz w:val="24"/>
+              </w:rPr>
+            </w:pPr>
+          </w:p>
+        </w:tc>
+      </w:tr>
+    </w:tbl>
+    <w:p>
+      <w:pPr>
+        <w:pStyle w:val="berschrift1"/>
+      </w:pPr>
+      <w:bookmarkStart w:id="4" w:name="_Toc408989533"/>
+      <w:r>
+        <w:t>UAT User Acceptance Test</w:t>
+      </w:r>
+      <w:bookmarkEnd w:id="4"/>
+    </w:p>
+    <w:p/>
+    <w:p>
+      <w:pPr>
+        <w:pStyle w:val="berschrift1"/>
+      </w:pPr>
+      <w:bookmarkStart w:id="5" w:name="_Toc408989534"/>
+      <w:r>
+        <w:t>Zeitaufzeichnung</w:t>
+      </w:r>
+      <w:bookmarkEnd w:id="5"/>
     </w:p>
     <w:tbl>
       <w:tblPr>
@@ -1087,7 +2222,7 @@
               <w:rPr>
                 <w:sz w:val="24"/>
               </w:rPr>
-              <w:t>UML</w:t>
+              <w:t>Beschreibung</w:t>
             </w:r>
           </w:p>
         </w:tc>
@@ -1102,6 +2237,12 @@
                 <w:sz w:val="24"/>
               </w:rPr>
             </w:pPr>
+            <w:r>
+              <w:rPr>
+                <w:sz w:val="24"/>
+              </w:rPr>
+              <w:t>Geschätzt</w:t>
+            </w:r>
           </w:p>
         </w:tc>
         <w:tc>
@@ -1111,6 +2252,121 @@
           <w:p>
             <w:pPr>
               <w:cnfStyle w:val="100000000000" w:firstRow="1" w:lastRow="0" w:firstColumn="0" w:lastColumn="0" w:oddVBand="0" w:evenVBand="0" w:oddHBand="0" w:evenHBand="0" w:firstRowFirstColumn="0" w:firstRowLastColumn="0" w:lastRowFirstColumn="0" w:lastRowLastColumn="0"/>
+              <w:rPr>
+                <w:sz w:val="24"/>
+              </w:rPr>
+            </w:pPr>
+            <w:r>
+              <w:rPr>
+                <w:sz w:val="24"/>
+              </w:rPr>
+              <w:t>Aktuell</w:t>
+            </w:r>
+          </w:p>
+        </w:tc>
+      </w:tr>
+      <w:tr>
+        <w:trPr>
+          <w:cnfStyle w:val="000000100000" w:firstRow="0" w:lastRow="0" w:firstColumn="0" w:lastColumn="0" w:oddVBand="0" w:evenVBand="0" w:oddHBand="1" w:evenHBand="0" w:firstRowFirstColumn="0" w:firstRowLastColumn="0" w:lastRowFirstColumn="0" w:lastRowLastColumn="0"/>
+        </w:trPr>
+        <w:tc>
+          <w:tcPr>
+            <w:cnfStyle w:val="001000000000" w:firstRow="0" w:lastRow="0" w:firstColumn="1" w:lastColumn="0" w:oddVBand="0" w:evenVBand="0" w:oddHBand="0" w:evenHBand="0" w:firstRowFirstColumn="0" w:firstRowLastColumn="0" w:lastRowFirstColumn="0" w:lastRowLastColumn="0"/>
+            <w:tcW w:w="3070" w:type="dxa"/>
+          </w:tcPr>
+          <w:p>
+            <w:pPr>
+              <w:rPr>
+                <w:sz w:val="24"/>
+              </w:rPr>
+            </w:pPr>
+            <w:r>
+              <w:rPr>
+                <w:sz w:val="24"/>
+              </w:rPr>
+              <w:t>UML</w:t>
+            </w:r>
+          </w:p>
+        </w:tc>
+        <w:tc>
+          <w:tcPr>
+            <w:tcW w:w="3071" w:type="dxa"/>
+          </w:tcPr>
+          <w:p>
+            <w:pPr>
+              <w:cnfStyle w:val="000000100000" w:firstRow="0" w:lastRow="0" w:firstColumn="0" w:lastColumn="0" w:oddVBand="0" w:evenVBand="0" w:oddHBand="1" w:evenHBand="0" w:firstRowFirstColumn="0" w:firstRowLastColumn="0" w:lastRowFirstColumn="0" w:lastRowLastColumn="0"/>
+              <w:rPr>
+                <w:sz w:val="24"/>
+              </w:rPr>
+            </w:pPr>
+            <w:r>
+              <w:rPr>
+                <w:sz w:val="24"/>
+              </w:rPr>
+              <w:t>2h</w:t>
+            </w:r>
+          </w:p>
+        </w:tc>
+        <w:tc>
+          <w:tcPr>
+            <w:tcW w:w="3071" w:type="dxa"/>
+          </w:tcPr>
+          <w:p>
+            <w:pPr>
+              <w:cnfStyle w:val="000000100000" w:firstRow="0" w:lastRow="0" w:firstColumn="0" w:lastColumn="0" w:oddVBand="0" w:evenVBand="0" w:oddHBand="1" w:evenHBand="0" w:firstRowFirstColumn="0" w:firstRowLastColumn="0" w:lastRowFirstColumn="0" w:lastRowLastColumn="0"/>
+              <w:rPr>
+                <w:sz w:val="24"/>
+              </w:rPr>
+            </w:pPr>
+          </w:p>
+        </w:tc>
+      </w:tr>
+      <w:tr>
+        <w:tc>
+          <w:tcPr>
+            <w:cnfStyle w:val="001000000000" w:firstRow="0" w:lastRow="0" w:firstColumn="1" w:lastColumn="0" w:oddVBand="0" w:evenVBand="0" w:oddHBand="0" w:evenHBand="0" w:firstRowFirstColumn="0" w:firstRowLastColumn="0" w:lastRowFirstColumn="0" w:lastRowLastColumn="0"/>
+            <w:tcW w:w="3070" w:type="dxa"/>
+          </w:tcPr>
+          <w:p>
+            <w:pPr>
+              <w:rPr>
+                <w:sz w:val="24"/>
+              </w:rPr>
+            </w:pPr>
+            <w:r>
+              <w:rPr>
+                <w:sz w:val="24"/>
+              </w:rPr>
+              <w:t>Requirementsanalyse</w:t>
+            </w:r>
+          </w:p>
+        </w:tc>
+        <w:tc>
+          <w:tcPr>
+            <w:tcW w:w="3071" w:type="dxa"/>
+          </w:tcPr>
+          <w:p>
+            <w:pPr>
+              <w:cnfStyle w:val="000000000000" w:firstRow="0" w:lastRow="0" w:firstColumn="0" w:lastColumn="0" w:oddVBand="0" w:evenVBand="0" w:oddHBand="0" w:evenHBand="0" w:firstRowFirstColumn="0" w:firstRowLastColumn="0" w:lastRowFirstColumn="0" w:lastRowLastColumn="0"/>
+              <w:rPr>
+                <w:sz w:val="24"/>
+              </w:rPr>
+            </w:pPr>
+            <w:r>
+              <w:rPr>
+                <w:sz w:val="24"/>
+              </w:rPr>
+              <w:t>0.5h</w:t>
+            </w:r>
+          </w:p>
+        </w:tc>
+        <w:tc>
+          <w:tcPr>
+            <w:tcW w:w="3071" w:type="dxa"/>
+          </w:tcPr>
+          <w:p>
+            <w:pPr>
+              <w:cnfStyle w:val="000000000000" w:firstRow="0" w:lastRow="0" w:firstColumn="0" w:lastColumn="0" w:oddVBand="0" w:evenVBand="0" w:oddHBand="0" w:evenHBand="0" w:firstRowFirstColumn="0" w:firstRowLastColumn="0" w:lastRowFirstColumn="0" w:lastRowLastColumn="0"/>
               <w:rPr>
                 <w:sz w:val="24"/>
               </w:rPr>
@@ -1152,6 +2408,151 @@
                 <w:sz w:val="24"/>
               </w:rPr>
             </w:pPr>
+            <w:r>
+              <w:rPr>
+                <w:sz w:val="24"/>
+              </w:rPr>
+              <w:t>0.1h</w:t>
+            </w:r>
+          </w:p>
+        </w:tc>
+        <w:tc>
+          <w:tcPr>
+            <w:tcW w:w="3071" w:type="dxa"/>
+          </w:tcPr>
+          <w:p>
+            <w:pPr>
+              <w:cnfStyle w:val="000000100000" w:firstRow="0" w:lastRow="0" w:firstColumn="0" w:lastColumn="0" w:oddVBand="0" w:evenVBand="0" w:oddHBand="1" w:evenHBand="0" w:firstRowFirstColumn="0" w:firstRowLastColumn="0" w:lastRowFirstColumn="0" w:lastRowLastColumn="0"/>
+              <w:rPr>
+                <w:sz w:val="24"/>
+              </w:rPr>
+            </w:pPr>
+            <w:r>
+              <w:rPr>
+                <w:sz w:val="24"/>
+              </w:rPr>
+              <w:t xml:space="preserve">Fock </w:t>
+            </w:r>
+            <w:r>
+              <w:rPr>
+                <w:sz w:val="24"/>
+              </w:rPr>
+              <w:sym w:font="Wingdings" w:char="F0E8"/>
+            </w:r>
+            <w:r>
+              <w:rPr>
+                <w:sz w:val="24"/>
+              </w:rPr>
+              <w:t xml:space="preserve"> 0.1h</w:t>
+            </w:r>
+          </w:p>
+        </w:tc>
+      </w:tr>
+      <w:tr>
+        <w:tc>
+          <w:tcPr>
+            <w:cnfStyle w:val="001000000000" w:firstRow="0" w:lastRow="0" w:firstColumn="1" w:lastColumn="0" w:oddVBand="0" w:evenVBand="0" w:oddHBand="0" w:evenHBand="0" w:firstRowFirstColumn="0" w:firstRowLastColumn="0" w:lastRowFirstColumn="0" w:lastRowLastColumn="0"/>
+            <w:tcW w:w="3070" w:type="dxa"/>
+          </w:tcPr>
+          <w:p>
+            <w:pPr>
+              <w:rPr>
+                <w:sz w:val="24"/>
+              </w:rPr>
+            </w:pPr>
+            <w:r>
+              <w:rPr>
+                <w:sz w:val="24"/>
+              </w:rPr>
+              <w:t>Verbindung mit Datenbank</w:t>
+            </w:r>
+          </w:p>
+        </w:tc>
+        <w:tc>
+          <w:tcPr>
+            <w:tcW w:w="3071" w:type="dxa"/>
+          </w:tcPr>
+          <w:p>
+            <w:pPr>
+              <w:cnfStyle w:val="000000000000" w:firstRow="0" w:lastRow="0" w:firstColumn="0" w:lastColumn="0" w:oddVBand="0" w:evenVBand="0" w:oddHBand="0" w:evenHBand="0" w:firstRowFirstColumn="0" w:firstRowLastColumn="0" w:lastRowFirstColumn="0" w:lastRowLastColumn="0"/>
+              <w:rPr>
+                <w:sz w:val="24"/>
+              </w:rPr>
+            </w:pPr>
+            <w:r>
+              <w:rPr>
+                <w:sz w:val="24"/>
+              </w:rPr>
+              <w:t>0.1h</w:t>
+            </w:r>
+          </w:p>
+        </w:tc>
+        <w:tc>
+          <w:tcPr>
+            <w:tcW w:w="3071" w:type="dxa"/>
+          </w:tcPr>
+          <w:p>
+            <w:pPr>
+              <w:cnfStyle w:val="000000000000" w:firstRow="0" w:lastRow="0" w:firstColumn="0" w:lastColumn="0" w:oddVBand="0" w:evenVBand="0" w:oddHBand="0" w:evenHBand="0" w:firstRowFirstColumn="0" w:firstRowLastColumn="0" w:lastRowFirstColumn="0" w:lastRowLastColumn="0"/>
+              <w:rPr>
+                <w:sz w:val="24"/>
+              </w:rPr>
+            </w:pPr>
+            <w:r>
+              <w:rPr>
+                <w:sz w:val="24"/>
+              </w:rPr>
+              <w:t xml:space="preserve">Fock </w:t>
+            </w:r>
+            <w:r>
+              <w:rPr>
+                <w:sz w:val="24"/>
+              </w:rPr>
+              <w:sym w:font="Wingdings" w:char="F0E8"/>
+            </w:r>
+            <w:r>
+              <w:rPr>
+                <w:sz w:val="24"/>
+              </w:rPr>
+              <w:t xml:space="preserve"> 0.1h</w:t>
+            </w:r>
+          </w:p>
+        </w:tc>
+      </w:tr>
+      <w:tr>
+        <w:trPr>
+          <w:cnfStyle w:val="000000100000" w:firstRow="0" w:lastRow="0" w:firstColumn="0" w:lastColumn="0" w:oddVBand="0" w:evenVBand="0" w:oddHBand="1" w:evenHBand="0" w:firstRowFirstColumn="0" w:firstRowLastColumn="0" w:lastRowFirstColumn="0" w:lastRowLastColumn="0"/>
+        </w:trPr>
+        <w:tc>
+          <w:tcPr>
+            <w:cnfStyle w:val="001000000000" w:firstRow="0" w:lastRow="0" w:firstColumn="1" w:lastColumn="0" w:oddVBand="0" w:evenVBand="0" w:oddHBand="0" w:evenHBand="0" w:firstRowFirstColumn="0" w:firstRowLastColumn="0" w:lastRowFirstColumn="0" w:lastRowLastColumn="0"/>
+            <w:tcW w:w="3070" w:type="dxa"/>
+          </w:tcPr>
+          <w:p>
+            <w:pPr>
+              <w:rPr>
+                <w:sz w:val="24"/>
+              </w:rPr>
+            </w:pPr>
+            <w:r>
+              <w:rPr>
+                <w:sz w:val="24"/>
+              </w:rPr>
+              <w:t>Metadaten auslesen</w:t>
+            </w:r>
+          </w:p>
+        </w:tc>
+        <w:tc>
+          <w:tcPr>
+            <w:tcW w:w="3071" w:type="dxa"/>
+          </w:tcPr>
+          <w:p>
+            <w:pPr>
+              <w:cnfStyle w:val="000000100000" w:firstRow="0" w:lastRow="0" w:firstColumn="0" w:lastColumn="0" w:oddVBand="0" w:evenVBand="0" w:oddHBand="1" w:evenHBand="0" w:firstRowFirstColumn="0" w:firstRowLastColumn="0" w:lastRowFirstColumn="0" w:lastRowLastColumn="0"/>
+              <w:rPr>
+                <w:sz w:val="24"/>
+              </w:rPr>
+            </w:pPr>
           </w:p>
         </w:tc>
         <w:tc>
@@ -1184,7 +2585,7 @@
               <w:rPr>
                 <w:sz w:val="24"/>
               </w:rPr>
-              <w:t>Verbindung mit Datenbank</w:t>
+              <w:t>Metadaten aufbereiten</w:t>
             </w:r>
           </w:p>
         </w:tc>
@@ -1234,7 +2635,7 @@
               <w:rPr>
                 <w:sz w:val="24"/>
               </w:rPr>
-              <w:t>Metadaten auslesen</w:t>
+              <w:t>Metadaten verarbeiten</w:t>
             </w:r>
           </w:p>
         </w:tc>
@@ -1277,12 +2678,6 @@
                 <w:sz w:val="24"/>
               </w:rPr>
             </w:pPr>
-            <w:r>
-              <w:rPr>
-                <w:sz w:val="24"/>
-              </w:rPr>
-              <w:t>Metadaten aufbereiten</w:t>
-            </w:r>
           </w:p>
         </w:tc>
         <w:tc>
@@ -1312,636 +2707,12 @@
           </w:p>
         </w:tc>
       </w:tr>
-      <w:tr>
-        <w:trPr>
-          <w:cnfStyle w:val="000000100000" w:firstRow="0" w:lastRow="0" w:firstColumn="0" w:lastColumn="0" w:oddVBand="0" w:evenVBand="0" w:oddHBand="1" w:evenHBand="0" w:firstRowFirstColumn="0" w:firstRowLastColumn="0" w:lastRowFirstColumn="0" w:lastRowLastColumn="0"/>
-        </w:trPr>
-        <w:tc>
-          <w:tcPr>
-            <w:cnfStyle w:val="001000000000" w:firstRow="0" w:lastRow="0" w:firstColumn="1" w:lastColumn="0" w:oddVBand="0" w:evenVBand="0" w:oddHBand="0" w:evenHBand="0" w:firstRowFirstColumn="0" w:firstRowLastColumn="0" w:lastRowFirstColumn="0" w:lastRowLastColumn="0"/>
-            <w:tcW w:w="3070" w:type="dxa"/>
-          </w:tcPr>
-          <w:p>
-            <w:pPr>
-              <w:rPr>
-                <w:sz w:val="24"/>
-              </w:rPr>
-            </w:pPr>
-            <w:r>
-              <w:rPr>
-                <w:sz w:val="24"/>
-              </w:rPr>
-              <w:t>Metadaten verarbeiten</w:t>
-            </w:r>
-          </w:p>
-        </w:tc>
-        <w:tc>
-          <w:tcPr>
-            <w:tcW w:w="3071" w:type="dxa"/>
-          </w:tcPr>
-          <w:p>
-            <w:pPr>
-              <w:cnfStyle w:val="000000100000" w:firstRow="0" w:lastRow="0" w:firstColumn="0" w:lastColumn="0" w:oddVBand="0" w:evenVBand="0" w:oddHBand="1" w:evenHBand="0" w:firstRowFirstColumn="0" w:firstRowLastColumn="0" w:lastRowFirstColumn="0" w:lastRowLastColumn="0"/>
-              <w:rPr>
-                <w:sz w:val="24"/>
-              </w:rPr>
-            </w:pPr>
-          </w:p>
-        </w:tc>
-        <w:tc>
-          <w:tcPr>
-            <w:tcW w:w="3071" w:type="dxa"/>
-          </w:tcPr>
-          <w:p>
-            <w:pPr>
-              <w:cnfStyle w:val="000000100000" w:firstRow="0" w:lastRow="0" w:firstColumn="0" w:lastColumn="0" w:oddVBand="0" w:evenVBand="0" w:oddHBand="1" w:evenHBand="0" w:firstRowFirstColumn="0" w:firstRowLastColumn="0" w:lastRowFirstColumn="0" w:lastRowLastColumn="0"/>
-              <w:rPr>
-                <w:sz w:val="24"/>
-              </w:rPr>
-            </w:pPr>
-          </w:p>
-        </w:tc>
-      </w:tr>
-      <w:tr>
-        <w:tc>
-          <w:tcPr>
-            <w:cnfStyle w:val="001000000000" w:firstRow="0" w:lastRow="0" w:firstColumn="1" w:lastColumn="0" w:oddVBand="0" w:evenVBand="0" w:oddHBand="0" w:evenHBand="0" w:firstRowFirstColumn="0" w:firstRowLastColumn="0" w:lastRowFirstColumn="0" w:lastRowLastColumn="0"/>
-            <w:tcW w:w="3070" w:type="dxa"/>
-          </w:tcPr>
-          <w:p>
-            <w:pPr>
-              <w:rPr>
-                <w:sz w:val="24"/>
-              </w:rPr>
-            </w:pPr>
-          </w:p>
-        </w:tc>
-        <w:tc>
-          <w:tcPr>
-            <w:tcW w:w="3071" w:type="dxa"/>
-          </w:tcPr>
-          <w:p>
-            <w:pPr>
-              <w:cnfStyle w:val="000000000000" w:firstRow="0" w:lastRow="0" w:firstColumn="0" w:lastColumn="0" w:oddVBand="0" w:evenVBand="0" w:oddHBand="0" w:evenHBand="0" w:firstRowFirstColumn="0" w:firstRowLastColumn="0" w:lastRowFirstColumn="0" w:lastRowLastColumn="0"/>
-              <w:rPr>
-                <w:sz w:val="24"/>
-              </w:rPr>
-            </w:pPr>
-          </w:p>
-        </w:tc>
-        <w:tc>
-          <w:tcPr>
-            <w:tcW w:w="3071" w:type="dxa"/>
-          </w:tcPr>
-          <w:p>
-            <w:pPr>
-              <w:cnfStyle w:val="000000000000" w:firstRow="0" w:lastRow="0" w:firstColumn="0" w:lastColumn="0" w:oddVBand="0" w:evenVBand="0" w:oddHBand="0" w:evenHBand="0" w:firstRowFirstColumn="0" w:firstRowLastColumn="0" w:lastRowFirstColumn="0" w:lastRowLastColumn="0"/>
-              <w:rPr>
-                <w:sz w:val="24"/>
-              </w:rPr>
-            </w:pPr>
-          </w:p>
-        </w:tc>
-      </w:tr>
     </w:tbl>
     <w:p>
       <w:pPr>
         <w:pStyle w:val="berschrift1"/>
       </w:pPr>
       <w:r>
-        <w:t>UAT User Acceptance Test</w:t>
-      </w:r>
-    </w:p>
-    <w:p/>
-    <w:p>
-      <w:pPr>
-        <w:pStyle w:val="berschrift1"/>
-      </w:pPr>
-      <w:r>
-        <w:t>Zeitaufzeichnung</w:t>
-      </w:r>
-    </w:p>
-    <w:tbl>
-      <w:tblPr>
-        <w:tblStyle w:val="HelleSchattierung-Akzent1"/>
-        <w:tblW w:w="0" w:type="auto"/>
-        <w:tblLook w:val="04A0" w:firstRow="1" w:lastRow="0" w:firstColumn="1" w:lastColumn="0" w:noHBand="0" w:noVBand="1"/>
-      </w:tblPr>
-      <w:tblGrid>
-        <w:gridCol w:w="3070"/>
-        <w:gridCol w:w="3071"/>
-        <w:gridCol w:w="3071"/>
-      </w:tblGrid>
-      <w:tr>
-        <w:trPr>
-          <w:cnfStyle w:val="100000000000" w:firstRow="1" w:lastRow="0" w:firstColumn="0" w:lastColumn="0" w:oddVBand="0" w:evenVBand="0" w:oddHBand="0" w:evenHBand="0" w:firstRowFirstColumn="0" w:firstRowLastColumn="0" w:lastRowFirstColumn="0" w:lastRowLastColumn="0"/>
-        </w:trPr>
-        <w:tc>
-          <w:tcPr>
-            <w:cnfStyle w:val="001000000000" w:firstRow="0" w:lastRow="0" w:firstColumn="1" w:lastColumn="0" w:oddVBand="0" w:evenVBand="0" w:oddHBand="0" w:evenHBand="0" w:firstRowFirstColumn="0" w:firstRowLastColumn="0" w:lastRowFirstColumn="0" w:lastRowLastColumn="0"/>
-            <w:tcW w:w="3070" w:type="dxa"/>
-          </w:tcPr>
-          <w:p>
-            <w:pPr>
-              <w:rPr>
-                <w:sz w:val="24"/>
-              </w:rPr>
-            </w:pPr>
-            <w:r>
-              <w:rPr>
-                <w:sz w:val="24"/>
-              </w:rPr>
-              <w:t>Beschreibung</w:t>
-            </w:r>
-          </w:p>
-        </w:tc>
-        <w:tc>
-          <w:tcPr>
-            <w:tcW w:w="3071" w:type="dxa"/>
-          </w:tcPr>
-          <w:p>
-            <w:pPr>
-              <w:cnfStyle w:val="100000000000" w:firstRow="1" w:lastRow="0" w:firstColumn="0" w:lastColumn="0" w:oddVBand="0" w:evenVBand="0" w:oddHBand="0" w:evenHBand="0" w:firstRowFirstColumn="0" w:firstRowLastColumn="0" w:lastRowFirstColumn="0" w:lastRowLastColumn="0"/>
-              <w:rPr>
-                <w:sz w:val="24"/>
-              </w:rPr>
-            </w:pPr>
-            <w:r>
-              <w:rPr>
-                <w:sz w:val="24"/>
-              </w:rPr>
-              <w:t>Geschätzt</w:t>
-            </w:r>
-          </w:p>
-        </w:tc>
-        <w:tc>
-          <w:tcPr>
-            <w:tcW w:w="3071" w:type="dxa"/>
-          </w:tcPr>
-          <w:p>
-            <w:pPr>
-              <w:cnfStyle w:val="100000000000" w:firstRow="1" w:lastRow="0" w:firstColumn="0" w:lastColumn="0" w:oddVBand="0" w:evenVBand="0" w:oddHBand="0" w:evenHBand="0" w:firstRowFirstColumn="0" w:firstRowLastColumn="0" w:lastRowFirstColumn="0" w:lastRowLastColumn="0"/>
-              <w:rPr>
-                <w:sz w:val="24"/>
-              </w:rPr>
-            </w:pPr>
-            <w:r>
-              <w:rPr>
-                <w:sz w:val="24"/>
-              </w:rPr>
-              <w:t>Aktuell</w:t>
-            </w:r>
-          </w:p>
-        </w:tc>
-      </w:tr>
-      <w:tr>
-        <w:trPr>
-          <w:cnfStyle w:val="000000100000" w:firstRow="0" w:lastRow="0" w:firstColumn="0" w:lastColumn="0" w:oddVBand="0" w:evenVBand="0" w:oddHBand="1" w:evenHBand="0" w:firstRowFirstColumn="0" w:firstRowLastColumn="0" w:lastRowFirstColumn="0" w:lastRowLastColumn="0"/>
-        </w:trPr>
-        <w:tc>
-          <w:tcPr>
-            <w:cnfStyle w:val="001000000000" w:firstRow="0" w:lastRow="0" w:firstColumn="1" w:lastColumn="0" w:oddVBand="0" w:evenVBand="0" w:oddHBand="0" w:evenHBand="0" w:firstRowFirstColumn="0" w:firstRowLastColumn="0" w:lastRowFirstColumn="0" w:lastRowLastColumn="0"/>
-            <w:tcW w:w="3070" w:type="dxa"/>
-          </w:tcPr>
-          <w:p>
-            <w:pPr>
-              <w:rPr>
-                <w:sz w:val="24"/>
-              </w:rPr>
-            </w:pPr>
-            <w:r>
-              <w:rPr>
-                <w:sz w:val="24"/>
-              </w:rPr>
-              <w:t>UML</w:t>
-            </w:r>
-          </w:p>
-        </w:tc>
-        <w:tc>
-          <w:tcPr>
-            <w:tcW w:w="3071" w:type="dxa"/>
-          </w:tcPr>
-          <w:p>
-            <w:pPr>
-              <w:cnfStyle w:val="000000100000" w:firstRow="0" w:lastRow="0" w:firstColumn="0" w:lastColumn="0" w:oddVBand="0" w:evenVBand="0" w:oddHBand="1" w:evenHBand="0" w:firstRowFirstColumn="0" w:firstRowLastColumn="0" w:lastRowFirstColumn="0" w:lastRowLastColumn="0"/>
-              <w:rPr>
-                <w:sz w:val="24"/>
-              </w:rPr>
-            </w:pPr>
-            <w:r>
-              <w:rPr>
-                <w:sz w:val="24"/>
-              </w:rPr>
-              <w:t>2h</w:t>
-            </w:r>
-          </w:p>
-        </w:tc>
-        <w:tc>
-          <w:tcPr>
-            <w:tcW w:w="3071" w:type="dxa"/>
-          </w:tcPr>
-          <w:p>
-            <w:pPr>
-              <w:cnfStyle w:val="000000100000" w:firstRow="0" w:lastRow="0" w:firstColumn="0" w:lastColumn="0" w:oddVBand="0" w:evenVBand="0" w:oddHBand="1" w:evenHBand="0" w:firstRowFirstColumn="0" w:firstRowLastColumn="0" w:lastRowFirstColumn="0" w:lastRowLastColumn="0"/>
-              <w:rPr>
-                <w:sz w:val="24"/>
-              </w:rPr>
-            </w:pPr>
-          </w:p>
-        </w:tc>
-      </w:tr>
-      <w:tr>
-        <w:tc>
-          <w:tcPr>
-            <w:cnfStyle w:val="001000000000" w:firstRow="0" w:lastRow="0" w:firstColumn="1" w:lastColumn="0" w:oddVBand="0" w:evenVBand="0" w:oddHBand="0" w:evenHBand="0" w:firstRowFirstColumn="0" w:firstRowLastColumn="0" w:lastRowFirstColumn="0" w:lastRowLastColumn="0"/>
-            <w:tcW w:w="3070" w:type="dxa"/>
-          </w:tcPr>
-          <w:p>
-            <w:pPr>
-              <w:rPr>
-                <w:sz w:val="24"/>
-              </w:rPr>
-            </w:pPr>
-            <w:r>
-              <w:rPr>
-                <w:sz w:val="24"/>
-              </w:rPr>
-              <w:t>Requirementsanalyse</w:t>
-            </w:r>
-          </w:p>
-        </w:tc>
-        <w:tc>
-          <w:tcPr>
-            <w:tcW w:w="3071" w:type="dxa"/>
-          </w:tcPr>
-          <w:p>
-            <w:pPr>
-              <w:cnfStyle w:val="000000000000" w:firstRow="0" w:lastRow="0" w:firstColumn="0" w:lastColumn="0" w:oddVBand="0" w:evenVBand="0" w:oddHBand="0" w:evenHBand="0" w:firstRowFirstColumn="0" w:firstRowLastColumn="0" w:lastRowFirstColumn="0" w:lastRowLastColumn="0"/>
-              <w:rPr>
-                <w:sz w:val="24"/>
-              </w:rPr>
-            </w:pPr>
-            <w:r>
-              <w:rPr>
-                <w:sz w:val="24"/>
-              </w:rPr>
-              <w:t>0.5h</w:t>
-            </w:r>
-          </w:p>
-        </w:tc>
-        <w:tc>
-          <w:tcPr>
-            <w:tcW w:w="3071" w:type="dxa"/>
-          </w:tcPr>
-          <w:p>
-            <w:pPr>
-              <w:cnfStyle w:val="000000000000" w:firstRow="0" w:lastRow="0" w:firstColumn="0" w:lastColumn="0" w:oddVBand="0" w:evenVBand="0" w:oddHBand="0" w:evenHBand="0" w:firstRowFirstColumn="0" w:firstRowLastColumn="0" w:lastRowFirstColumn="0" w:lastRowLastColumn="0"/>
-              <w:rPr>
-                <w:sz w:val="24"/>
-              </w:rPr>
-            </w:pPr>
-          </w:p>
-        </w:tc>
-      </w:tr>
-      <w:tr>
-        <w:trPr>
-          <w:cnfStyle w:val="000000100000" w:firstRow="0" w:lastRow="0" w:firstColumn="0" w:lastColumn="0" w:oddVBand="0" w:evenVBand="0" w:oddHBand="1" w:evenHBand="0" w:firstRowFirstColumn="0" w:firstRowLastColumn="0" w:lastRowFirstColumn="0" w:lastRowLastColumn="0"/>
-        </w:trPr>
-        <w:tc>
-          <w:tcPr>
-            <w:cnfStyle w:val="001000000000" w:firstRow="0" w:lastRow="0" w:firstColumn="1" w:lastColumn="0" w:oddVBand="0" w:evenVBand="0" w:oddHBand="0" w:evenHBand="0" w:firstRowFirstColumn="0" w:firstRowLastColumn="0" w:lastRowFirstColumn="0" w:lastRowLastColumn="0"/>
-            <w:tcW w:w="3070" w:type="dxa"/>
-          </w:tcPr>
-          <w:p>
-            <w:pPr>
-              <w:rPr>
-                <w:sz w:val="24"/>
-              </w:rPr>
-            </w:pPr>
-            <w:r>
-              <w:rPr>
-                <w:sz w:val="24"/>
-              </w:rPr>
-              <w:t>Parameter entgegennehmen</w:t>
-            </w:r>
-          </w:p>
-        </w:tc>
-        <w:tc>
-          <w:tcPr>
-            <w:tcW w:w="3071" w:type="dxa"/>
-          </w:tcPr>
-          <w:p>
-            <w:pPr>
-              <w:cnfStyle w:val="000000100000" w:firstRow="0" w:lastRow="0" w:firstColumn="0" w:lastColumn="0" w:oddVBand="0" w:evenVBand="0" w:oddHBand="1" w:evenHBand="0" w:firstRowFirstColumn="0" w:firstRowLastColumn="0" w:lastRowFirstColumn="0" w:lastRowLastColumn="0"/>
-              <w:rPr>
-                <w:sz w:val="24"/>
-              </w:rPr>
-            </w:pPr>
-            <w:r>
-              <w:rPr>
-                <w:sz w:val="24"/>
-              </w:rPr>
-              <w:t>0.1h</w:t>
-            </w:r>
-          </w:p>
-        </w:tc>
-        <w:tc>
-          <w:tcPr>
-            <w:tcW w:w="3071" w:type="dxa"/>
-          </w:tcPr>
-          <w:p>
-            <w:pPr>
-              <w:cnfStyle w:val="000000100000" w:firstRow="0" w:lastRow="0" w:firstColumn="0" w:lastColumn="0" w:oddVBand="0" w:evenVBand="0" w:oddHBand="1" w:evenHBand="0" w:firstRowFirstColumn="0" w:firstRowLastColumn="0" w:lastRowFirstColumn="0" w:lastRowLastColumn="0"/>
-              <w:rPr>
-                <w:sz w:val="24"/>
-              </w:rPr>
-            </w:pPr>
-            <w:r>
-              <w:rPr>
-                <w:sz w:val="24"/>
-              </w:rPr>
-              <w:t xml:space="preserve">Fock </w:t>
-            </w:r>
-            <w:r>
-              <w:rPr>
-                <w:sz w:val="24"/>
-              </w:rPr>
-              <w:sym w:font="Wingdings" w:char="F0E8"/>
-            </w:r>
-            <w:r>
-              <w:rPr>
-                <w:sz w:val="24"/>
-              </w:rPr>
-              <w:t xml:space="preserve"> 0.1h</w:t>
-            </w:r>
-          </w:p>
-        </w:tc>
-      </w:tr>
-      <w:tr>
-        <w:tc>
-          <w:tcPr>
-            <w:cnfStyle w:val="001000000000" w:firstRow="0" w:lastRow="0" w:firstColumn="1" w:lastColumn="0" w:oddVBand="0" w:evenVBand="0" w:oddHBand="0" w:evenHBand="0" w:firstRowFirstColumn="0" w:firstRowLastColumn="0" w:lastRowFirstColumn="0" w:lastRowLastColumn="0"/>
-            <w:tcW w:w="3070" w:type="dxa"/>
-          </w:tcPr>
-          <w:p>
-            <w:pPr>
-              <w:rPr>
-                <w:sz w:val="24"/>
-              </w:rPr>
-            </w:pPr>
-            <w:r>
-              <w:rPr>
-                <w:sz w:val="24"/>
-              </w:rPr>
-              <w:t>Verbindung mit Datenbank</w:t>
-            </w:r>
-          </w:p>
-        </w:tc>
-        <w:tc>
-          <w:tcPr>
-            <w:tcW w:w="3071" w:type="dxa"/>
-          </w:tcPr>
-          <w:p>
-            <w:pPr>
-              <w:cnfStyle w:val="000000000000" w:firstRow="0" w:lastRow="0" w:firstColumn="0" w:lastColumn="0" w:oddVBand="0" w:evenVBand="0" w:oddHBand="0" w:evenHBand="0" w:firstRowFirstColumn="0" w:firstRowLastColumn="0" w:lastRowFirstColumn="0" w:lastRowLastColumn="0"/>
-              <w:rPr>
-                <w:sz w:val="24"/>
-              </w:rPr>
-            </w:pPr>
-            <w:r>
-              <w:rPr>
-                <w:sz w:val="24"/>
-              </w:rPr>
-              <w:t>0.1h</w:t>
-            </w:r>
-          </w:p>
-        </w:tc>
-        <w:tc>
-          <w:tcPr>
-            <w:tcW w:w="3071" w:type="dxa"/>
-          </w:tcPr>
-          <w:p>
-            <w:pPr>
-              <w:cnfStyle w:val="000000000000" w:firstRow="0" w:lastRow="0" w:firstColumn="0" w:lastColumn="0" w:oddVBand="0" w:evenVBand="0" w:oddHBand="0" w:evenHBand="0" w:firstRowFirstColumn="0" w:firstRowLastColumn="0" w:lastRowFirstColumn="0" w:lastRowLastColumn="0"/>
-              <w:rPr>
-                <w:sz w:val="24"/>
-              </w:rPr>
-            </w:pPr>
-            <w:r>
-              <w:rPr>
-                <w:sz w:val="24"/>
-              </w:rPr>
-              <w:t xml:space="preserve">Fock </w:t>
-            </w:r>
-            <w:r>
-              <w:rPr>
-                <w:sz w:val="24"/>
-              </w:rPr>
-              <w:sym w:font="Wingdings" w:char="F0E8"/>
-            </w:r>
-            <w:r>
-              <w:rPr>
-                <w:sz w:val="24"/>
-              </w:rPr>
-              <w:t xml:space="preserve"> 0.1h</w:t>
-            </w:r>
-          </w:p>
-        </w:tc>
-      </w:tr>
-      <w:tr>
-        <w:trPr>
-          <w:cnfStyle w:val="000000100000" w:firstRow="0" w:lastRow="0" w:firstColumn="0" w:lastColumn="0" w:oddVBand="0" w:evenVBand="0" w:oddHBand="1" w:evenHBand="0" w:firstRowFirstColumn="0" w:firstRowLastColumn="0" w:lastRowFirstColumn="0" w:lastRowLastColumn="0"/>
-        </w:trPr>
-        <w:tc>
-          <w:tcPr>
-            <w:cnfStyle w:val="001000000000" w:firstRow="0" w:lastRow="0" w:firstColumn="1" w:lastColumn="0" w:oddVBand="0" w:evenVBand="0" w:oddHBand="0" w:evenHBand="0" w:firstRowFirstColumn="0" w:firstRowLastColumn="0" w:lastRowFirstColumn="0" w:lastRowLastColumn="0"/>
-            <w:tcW w:w="3070" w:type="dxa"/>
-          </w:tcPr>
-          <w:p>
-            <w:pPr>
-              <w:rPr>
-                <w:sz w:val="24"/>
-              </w:rPr>
-            </w:pPr>
-            <w:r>
-              <w:rPr>
-                <w:sz w:val="24"/>
-              </w:rPr>
-              <w:t>Metadaten auslesen</w:t>
-            </w:r>
-          </w:p>
-        </w:tc>
-        <w:tc>
-          <w:tcPr>
-            <w:tcW w:w="3071" w:type="dxa"/>
-          </w:tcPr>
-          <w:p>
-            <w:pPr>
-              <w:cnfStyle w:val="000000100000" w:firstRow="0" w:lastRow="0" w:firstColumn="0" w:lastColumn="0" w:oddVBand="0" w:evenVBand="0" w:oddHBand="1" w:evenHBand="0" w:firstRowFirstColumn="0" w:firstRowLastColumn="0" w:lastRowFirstColumn="0" w:lastRowLastColumn="0"/>
-              <w:rPr>
-                <w:sz w:val="24"/>
-              </w:rPr>
-            </w:pPr>
-          </w:p>
-        </w:tc>
-        <w:tc>
-          <w:tcPr>
-            <w:tcW w:w="3071" w:type="dxa"/>
-          </w:tcPr>
-          <w:p>
-            <w:pPr>
-              <w:cnfStyle w:val="000000100000" w:firstRow="0" w:lastRow="0" w:firstColumn="0" w:lastColumn="0" w:oddVBand="0" w:evenVBand="0" w:oddHBand="1" w:evenHBand="0" w:firstRowFirstColumn="0" w:firstRowLastColumn="0" w:lastRowFirstColumn="0" w:lastRowLastColumn="0"/>
-              <w:rPr>
-                <w:sz w:val="24"/>
-              </w:rPr>
-            </w:pPr>
-          </w:p>
-        </w:tc>
-      </w:tr>
-      <w:tr>
-        <w:tc>
-          <w:tcPr>
-            <w:cnfStyle w:val="001000000000" w:firstRow="0" w:lastRow="0" w:firstColumn="1" w:lastColumn="0" w:oddVBand="0" w:evenVBand="0" w:oddHBand="0" w:evenHBand="0" w:firstRowFirstColumn="0" w:firstRowLastColumn="0" w:lastRowFirstColumn="0" w:lastRowLastColumn="0"/>
-            <w:tcW w:w="3070" w:type="dxa"/>
-          </w:tcPr>
-          <w:p>
-            <w:pPr>
-              <w:rPr>
-                <w:sz w:val="24"/>
-              </w:rPr>
-            </w:pPr>
-            <w:r>
-              <w:rPr>
-                <w:sz w:val="24"/>
-              </w:rPr>
-              <w:t>Metadaten aufbereiten</w:t>
-            </w:r>
-          </w:p>
-        </w:tc>
-        <w:tc>
-          <w:tcPr>
-            <w:tcW w:w="3071" w:type="dxa"/>
-          </w:tcPr>
-          <w:p>
-            <w:pPr>
-              <w:cnfStyle w:val="000000000000" w:firstRow="0" w:lastRow="0" w:firstColumn="0" w:lastColumn="0" w:oddVBand="0" w:evenVBand="0" w:oddHBand="0" w:evenHBand="0" w:firstRowFirstColumn="0" w:firstRowLastColumn="0" w:lastRowFirstColumn="0" w:lastRowLastColumn="0"/>
-              <w:rPr>
-                <w:sz w:val="24"/>
-              </w:rPr>
-            </w:pPr>
-          </w:p>
-        </w:tc>
-        <w:tc>
-          <w:tcPr>
-            <w:tcW w:w="3071" w:type="dxa"/>
-          </w:tcPr>
-          <w:p>
-            <w:pPr>
-              <w:cnfStyle w:val="000000000000" w:firstRow="0" w:lastRow="0" w:firstColumn="0" w:lastColumn="0" w:oddVBand="0" w:evenVBand="0" w:oddHBand="0" w:evenHBand="0" w:firstRowFirstColumn="0" w:firstRowLastColumn="0" w:lastRowFirstColumn="0" w:lastRowLastColumn="0"/>
-              <w:rPr>
-                <w:sz w:val="24"/>
-              </w:rPr>
-            </w:pPr>
-          </w:p>
-        </w:tc>
-      </w:tr>
-      <w:tr>
-        <w:trPr>
-          <w:cnfStyle w:val="000000100000" w:firstRow="0" w:lastRow="0" w:firstColumn="0" w:lastColumn="0" w:oddVBand="0" w:evenVBand="0" w:oddHBand="1" w:evenHBand="0" w:firstRowFirstColumn="0" w:firstRowLastColumn="0" w:lastRowFirstColumn="0" w:lastRowLastColumn="0"/>
-        </w:trPr>
-        <w:tc>
-          <w:tcPr>
-            <w:cnfStyle w:val="001000000000" w:firstRow="0" w:lastRow="0" w:firstColumn="1" w:lastColumn="0" w:oddVBand="0" w:evenVBand="0" w:oddHBand="0" w:evenHBand="0" w:firstRowFirstColumn="0" w:firstRowLastColumn="0" w:lastRowFirstColumn="0" w:lastRowLastColumn="0"/>
-            <w:tcW w:w="3070" w:type="dxa"/>
-          </w:tcPr>
-          <w:p>
-            <w:pPr>
-              <w:rPr>
-                <w:sz w:val="24"/>
-              </w:rPr>
-            </w:pPr>
-            <w:r>
-              <w:rPr>
-                <w:sz w:val="24"/>
-              </w:rPr>
-              <w:t>Metadaten verarbeiten</w:t>
-            </w:r>
-          </w:p>
-        </w:tc>
-        <w:tc>
-          <w:tcPr>
-            <w:tcW w:w="3071" w:type="dxa"/>
-          </w:tcPr>
-          <w:p>
-            <w:pPr>
-              <w:cnfStyle w:val="000000100000" w:firstRow="0" w:lastRow="0" w:firstColumn="0" w:lastColumn="0" w:oddVBand="0" w:evenVBand="0" w:oddHBand="1" w:evenHBand="0" w:firstRowFirstColumn="0" w:firstRowLastColumn="0" w:lastRowFirstColumn="0" w:lastRowLastColumn="0"/>
-              <w:rPr>
-                <w:sz w:val="24"/>
-              </w:rPr>
-            </w:pPr>
-          </w:p>
-        </w:tc>
-        <w:tc>
-          <w:tcPr>
-            <w:tcW w:w="3071" w:type="dxa"/>
-          </w:tcPr>
-          <w:p>
-            <w:pPr>
-              <w:cnfStyle w:val="000000100000" w:firstRow="0" w:lastRow="0" w:firstColumn="0" w:lastColumn="0" w:oddVBand="0" w:evenVBand="0" w:oddHBand="1" w:evenHBand="0" w:firstRowFirstColumn="0" w:firstRowLastColumn="0" w:lastRowFirstColumn="0" w:lastRowLastColumn="0"/>
-              <w:rPr>
-                <w:sz w:val="24"/>
-              </w:rPr>
-            </w:pPr>
-          </w:p>
-        </w:tc>
-      </w:tr>
-      <w:tr>
-        <w:tc>
-          <w:tcPr>
-            <w:cnfStyle w:val="001000000000" w:firstRow="0" w:lastRow="0" w:firstColumn="1" w:lastColumn="0" w:oddVBand="0" w:evenVBand="0" w:oddHBand="0" w:evenHBand="0" w:firstRowFirstColumn="0" w:firstRowLastColumn="0" w:lastRowFirstColumn="0" w:lastRowLastColumn="0"/>
-            <w:tcW w:w="3070" w:type="dxa"/>
-          </w:tcPr>
-          <w:p>
-            <w:pPr>
-              <w:rPr>
-                <w:sz w:val="24"/>
-              </w:rPr>
-            </w:pPr>
-          </w:p>
-        </w:tc>
-        <w:tc>
-          <w:tcPr>
-            <w:tcW w:w="3071" w:type="dxa"/>
-          </w:tcPr>
-          <w:p>
-            <w:pPr>
-              <w:cnfStyle w:val="000000000000" w:firstRow="0" w:lastRow="0" w:firstColumn="0" w:lastColumn="0" w:oddVBand="0" w:evenVBand="0" w:oddHBand="0" w:evenHBand="0" w:firstRowFirstColumn="0" w:firstRowLastColumn="0" w:lastRowFirstColumn="0" w:lastRowLastColumn="0"/>
-              <w:rPr>
-                <w:sz w:val="24"/>
-              </w:rPr>
-            </w:pPr>
-          </w:p>
-        </w:tc>
-        <w:tc>
-          <w:tcPr>
-            <w:tcW w:w="3071" w:type="dxa"/>
-          </w:tcPr>
-          <w:p>
-            <w:pPr>
-              <w:cnfStyle w:val="000000000000" w:firstRow="0" w:lastRow="0" w:firstColumn="0" w:lastColumn="0" w:oddVBand="0" w:evenVBand="0" w:oddHBand="0" w:evenHBand="0" w:firstRowFirstColumn="0" w:firstRowLastColumn="0" w:lastRowFirstColumn="0" w:lastRowLastColumn="0"/>
-              <w:rPr>
-                <w:sz w:val="24"/>
-              </w:rPr>
-            </w:pPr>
-          </w:p>
-        </w:tc>
-      </w:tr>
-    </w:tbl>
-    <w:p>
-      <w:pPr>
-        <w:pStyle w:val="berschrift1"/>
-      </w:pPr>
-      <w:r>
         <w:br w:type="page"/>
       </w:r>
     </w:p>
@@ -1949,10 +2720,12 @@
       <w:pPr>
         <w:pStyle w:val="berschrift1"/>
       </w:pPr>
+      <w:bookmarkStart w:id="6" w:name="_Toc408989535"/>
       <w:r>
         <w:lastRenderedPageBreak/>
         <w:t>Umsetzung</w:t>
       </w:r>
+      <w:bookmarkEnd w:id="6"/>
     </w:p>
     <w:p>
       <w:pPr>
@@ -1962,9 +2735,11 @@
           <w:numId w:val="5"/>
         </w:numPr>
       </w:pPr>
+      <w:bookmarkStart w:id="7" w:name="_Toc408989536"/>
       <w:r>
         <w:t>Parameter entgegennehmen</w:t>
       </w:r>
+      <w:bookmarkEnd w:id="7"/>
     </w:p>
     <w:p>
       <w:pPr>
@@ -1986,9 +2761,11 @@
           <w:numId w:val="5"/>
         </w:numPr>
       </w:pPr>
+      <w:bookmarkStart w:id="8" w:name="_Toc408989537"/>
       <w:r>
         <w:t>Verbindung zur Datenbank herstellen</w:t>
       </w:r>
+      <w:bookmarkEnd w:id="8"/>
     </w:p>
     <w:p>
       <w:pPr>
@@ -2010,9 +2787,11 @@
           <w:numId w:val="5"/>
         </w:numPr>
       </w:pPr>
+      <w:bookmarkStart w:id="9" w:name="_Toc408989538"/>
       <w:r>
         <w:t>Metadaten aus der Datenbank auslesen</w:t>
       </w:r>
+      <w:bookmarkEnd w:id="9"/>
     </w:p>
     <w:p>
       <w:pPr>
@@ -2023,31 +2802,55 @@
         </w:numPr>
       </w:pPr>
       <w:r>
-        <w:t xml:space="preserve">Für diese Aufgabe wurden vereinzelte Java Klassen, welche uns das Leben erleichtert, beim USER </w:t>
-      </w:r>
-      <w:proofErr w:type="spellStart"/>
-      <w:r>
-        <w:t>ChangeVision</w:t>
-      </w:r>
-      <w:proofErr w:type="spellEnd"/>
-      <w:r>
-        <w:t xml:space="preserve"> auf </w:t>
-      </w:r>
-      <w:proofErr w:type="spellStart"/>
-      <w:r>
-        <w:t>Github</w:t>
-      </w:r>
-      <w:proofErr w:type="spellEnd"/>
-      <w:r>
-        <w:t xml:space="preserve"> gefunden</w:t>
+        <w:t>Für diese Aufgabe wurden vereinzelte Java Klassen, welche uns das Leben erleichtert, beim USER ChangeVision auf Github gefunden</w:t>
       </w:r>
       <w:r>
         <w:t>. [2]</w:t>
+      </w:r>
+    </w:p>
+    <w:p>
+      <w:pPr>
+        <w:pStyle w:val="Listenabsatz"/>
+        <w:numPr>
+          <w:ilvl w:val="1"/>
+          <w:numId w:val="5"/>
+        </w:numPr>
+      </w:pPr>
+      <w:r>
+        <w:t xml:space="preserve">Nach kurzem anschauen des Quellcodes sind wir zu dem Entschluss gekommen, dass es uns an Japanisch Kenntnissen </w:t>
+      </w:r>
+      <w:r>
+        <w:t>mangelt um diesen Code zu verwenden</w:t>
+      </w:r>
+      <w:r>
+        <w:t>, da die Kommentare</w:t>
+      </w:r>
+      <w:r>
+        <w:t>, falls sie vorhanden sind,</w:t>
+      </w:r>
+      <w:r>
+        <w:t xml:space="preserve"> auf Japanisch sind.</w:t>
       </w:r>
     </w:p>
     <w:p/>
     <w:p>
       <w:pPr>
+        <w:pStyle w:val="Listenabsatz"/>
+        <w:numPr>
+          <w:ilvl w:val="1"/>
+          <w:numId w:val="5"/>
+        </w:numPr>
+      </w:pPr>
+      <w:r>
+        <w:t xml:space="preserve">Mithilfe von </w:t>
+      </w:r>
+      <w:r>
+        <w:t>SchemaCrawler</w:t>
+      </w:r>
+    </w:p>
+    <w:p/>
+    <w:p>
+      <w:pPr>
         <w:pStyle w:val="berschrift1"/>
       </w:pPr>
       <w:r>
@@ -2058,31 +2861,18 @@
       <w:pPr>
         <w:pStyle w:val="berschrift1"/>
       </w:pPr>
+      <w:bookmarkStart w:id="10" w:name="_Toc408989539"/>
       <w:r>
         <w:lastRenderedPageBreak/>
         <w:t xml:space="preserve">Things </w:t>
       </w:r>
-      <w:proofErr w:type="spellStart"/>
       <w:r>
         <w:t>we</w:t>
       </w:r>
-      <w:proofErr w:type="spellEnd"/>
-      <w:r>
-        <w:t xml:space="preserve"> </w:t>
-      </w:r>
-      <w:proofErr w:type="spellStart"/>
-      <w:r>
-        <w:t>have</w:t>
-      </w:r>
-      <w:proofErr w:type="spellEnd"/>
-      <w:r>
-        <w:t xml:space="preserve"> </w:t>
-      </w:r>
-      <w:proofErr w:type="spellStart"/>
-      <w:r>
-        <w:t>learned</w:t>
-      </w:r>
-      <w:proofErr w:type="spellEnd"/>
+      <w:r>
+        <w:t xml:space="preserve"> have learned</w:t>
+      </w:r>
+      <w:bookmarkEnd w:id="10"/>
     </w:p>
     <w:p>
       <w:pPr>
@@ -2092,9 +2882,11 @@
           <w:numId w:val="5"/>
         </w:numPr>
       </w:pPr>
+      <w:bookmarkStart w:id="11" w:name="_Toc408989540"/>
       <w:r>
         <w:t>UAT</w:t>
       </w:r>
+      <w:bookmarkEnd w:id="11"/>
     </w:p>
     <w:p>
       <w:pPr>
@@ -2105,15 +2897,7 @@
         </w:numPr>
       </w:pPr>
       <w:r>
-        <w:t xml:space="preserve">Funktionelle Anforderungen tabellarisch genau definieren (-&gt; Arbeitspakete, z.B. </w:t>
-      </w:r>
-      <w:proofErr w:type="spellStart"/>
-      <w:r>
-        <w:t>userStories</w:t>
-      </w:r>
-      <w:proofErr w:type="spellEnd"/>
-      <w:r>
-        <w:t>)</w:t>
+        <w:t>Funktionelle Anforderungen tabellarisch genau definieren (-&gt; Arbeitspakete, z.B. userStories)</w:t>
       </w:r>
     </w:p>
     <w:p>
@@ -2135,10 +2919,12 @@
       <w:pPr>
         <w:pStyle w:val="berschrift1"/>
       </w:pPr>
+      <w:bookmarkStart w:id="12" w:name="_Toc408989541"/>
       <w:r>
         <w:lastRenderedPageBreak/>
         <w:t>Quellen</w:t>
       </w:r>
+      <w:bookmarkEnd w:id="12"/>
     </w:p>
     <w:p>
       <w:pPr>
@@ -2195,6 +2981,9 @@
       <w:r>
         <w:t xml:space="preserve">[2] </w:t>
       </w:r>
+      <w:r>
+        <w:t>Github Repo vom ChangeVision</w:t>
+      </w:r>
     </w:p>
     <w:p>
       <w:pPr>
@@ -2248,6 +3037,9 @@
           <w:numId w:val="5"/>
         </w:numPr>
       </w:pPr>
+      <w:r>
+        <w:t xml:space="preserve">Online: </w:t>
+      </w:r>
       <w:hyperlink r:id="rId12" w:history="1">
         <w:r>
           <w:rPr>
@@ -2269,6 +3061,50 @@
         <w:t>Zuletzt besucht am 14.01.2015</w:t>
       </w:r>
     </w:p>
+    <w:p>
+      <w:pPr>
+        <w:pStyle w:val="Listenabsatz"/>
+        <w:numPr>
+          <w:ilvl w:val="0"/>
+          <w:numId w:val="5"/>
+        </w:numPr>
+      </w:pPr>
+      <w:r>
+        <w:t>[4] SchemaCrawler</w:t>
+      </w:r>
+    </w:p>
+    <w:p>
+      <w:pPr>
+        <w:pStyle w:val="Listenabsatz"/>
+        <w:numPr>
+          <w:ilvl w:val="1"/>
+          <w:numId w:val="5"/>
+        </w:numPr>
+      </w:pPr>
+      <w:r>
+        <w:t xml:space="preserve">Online: </w:t>
+      </w:r>
+      <w:hyperlink r:id="rId13" w:history="1">
+        <w:r>
+          <w:rPr>
+            <w:rStyle w:val="Hyperlink"/>
+          </w:rPr>
+          <w:t>http://schemacrawler.sourceforge.net/</w:t>
+        </w:r>
+      </w:hyperlink>
+    </w:p>
+    <w:p>
+      <w:pPr>
+        <w:pStyle w:val="Listenabsatz"/>
+        <w:numPr>
+          <w:ilvl w:val="2"/>
+          <w:numId w:val="5"/>
+        </w:numPr>
+      </w:pPr>
+      <w:r>
+        <w:t>Zuletzt besucht am 14.01.2015</w:t>
+      </w:r>
+    </w:p>
     <w:p/>
     <w:p/>
     <w:p/>
@@ -2284,8 +3120,8 @@
       </w:r>
     </w:p>
     <w:sectPr>
-      <w:headerReference w:type="default" r:id="rId13"/>
-      <w:footerReference w:type="default" r:id="rId14"/>
+      <w:headerReference w:type="default" r:id="rId14"/>
+      <w:footerReference w:type="default" r:id="rId15"/>
       <w:pgSz w:w="11906" w:h="16838"/>
       <w:pgMar w:top="1417" w:right="1417" w:bottom="1134" w:left="1417" w:header="708" w:footer="708" w:gutter="0"/>
       <w:pgNumType w:start="0"/>
@@ -2400,7 +3236,7 @@
                 <w:bCs/>
                 <w:noProof/>
               </w:rPr>
-              <w:t>6</w:t>
+              <w:t>3</w:t>
             </w:r>
             <w:r>
               <w:rPr>
@@ -2448,7 +3284,7 @@
                 <w:bCs/>
                 <w:noProof/>
               </w:rPr>
-              <w:t>7</w:t>
+              <w:t>6</w:t>
             </w:r>
             <w:r>
               <w:rPr>
@@ -4763,36 +5599,6 @@
         </w:p>
       </w:docPartBody>
     </w:docPart>
-    <w:docPart>
-      <w:docPartPr>
-        <w:name w:val="6035187D964242CCB1DD50E990010AC7"/>
-        <w:category>
-          <w:name w:val="Allgemein"/>
-          <w:gallery w:val="placeholder"/>
-        </w:category>
-        <w:types>
-          <w:type w:val="bbPlcHdr"/>
-        </w:types>
-        <w:behaviors>
-          <w:behavior w:val="content"/>
-        </w:behaviors>
-        <w:guid w:val="{38AA2A2C-CD6C-407B-84B3-B95B56E8A446}"/>
-      </w:docPartPr>
-      <w:docPartBody>
-        <w:p>
-          <w:pPr>
-            <w:pStyle w:val="6035187D964242CCB1DD50E990010AC7"/>
-          </w:pPr>
-          <w:r>
-            <w:rPr>
-              <w:rFonts w:asciiTheme="majorHAnsi" w:eastAsiaTheme="majorEastAsia" w:hAnsiTheme="majorHAnsi" w:cstheme="majorBidi"/>
-              <w:lang w:val="de-DE"/>
-            </w:rPr>
-            <w:t>[Geben Sie den Untertitel des Dokuments ein]</w:t>
-          </w:r>
-        </w:p>
-      </w:docPartBody>
-    </w:docPart>
   </w:docParts>
 </w:glossaryDocument>
 </file>
@@ -4845,8 +5651,9 @@
     <w:panose1 w:val="020B0604030504040204"/>
     <w:charset w:val="00"/>
     <w:family w:val="swiss"/>
+    <w:notTrueType/>
     <w:pitch w:val="variable"/>
-    <w:sig w:usb0="E1002EFF" w:usb1="C000605B" w:usb2="00000029" w:usb3="00000000" w:csb0="000101FF" w:csb1="00000000"/>
+    <w:sig w:usb0="00000003" w:usb1="00000000" w:usb2="00000000" w:usb3="00000000" w:csb0="00000001" w:csb1="00000000"/>
   </w:font>
   <w:font w:name="Verdana">
     <w:panose1 w:val="020B0604030504040204"/>
@@ -4874,9 +5681,10 @@
   <w:rsids>
     <w:rsidRoot w:val="007E553C"/>
     <w:rsid w:val="000834FC"/>
+    <w:rsid w:val="00440056"/>
     <w:rsid w:val="006D7E90"/>
     <w:rsid w:val="007E553C"/>
-    <w:rsid w:val="00A96812"/>
+    <w:rsid w:val="0098225E"/>
     <w:rsid w:val="00AB7458"/>
   </w:rsids>
   <m:mathPr>
@@ -5651,7 +6459,7 @@
 </file>
 
 <file path=customXml/itemProps2.xml><?xml version="1.0" encoding="utf-8"?>
-<ds:datastoreItem xmlns:ds="http://schemas.openxmlformats.org/officeDocument/2006/customXml" ds:itemID="{B72A7651-92C7-4DEC-AFAF-AC19466FA6C1}">
+<ds:datastoreItem xmlns:ds="http://schemas.openxmlformats.org/officeDocument/2006/customXml" ds:itemID="{2F5E9067-A8E0-4820-A4F3-9EC33607AB00}">
   <ds:schemaRefs>
     <ds:schemaRef ds:uri="http://schemas.openxmlformats.org/officeDocument/2006/bibliography"/>
   </ds:schemaRefs>

</xml_diff>

<commit_message>
-First tries with graphviz
</commit_message>
<xml_diff>
--- a/Fock_Weinberger-Rueckwaertssalto.docx
+++ b/Fock_Weinberger-Rueckwaertssalto.docx
@@ -96,9 +96,6 @@
                   </w:rPr>
                   <w:alias w:val="Titel"/>
                   <w:id w:val="13406919"/>
-                  <w:placeholder>
-                    <w:docPart w:val="6F3461D347854620A275FC10618327BC"/>
-                  </w:placeholder>
                   <w:dataBinding w:prefixMappings="xmlns:ns0='http://schemas.openxmlformats.org/package/2006/metadata/core-properties' xmlns:ns1='http://purl.org/dc/elements/1.1/'" w:xpath="/ns0:coreProperties[1]/ns1:title[1]" w:storeItemID="{6C3C8BC8-F283-45AE-878A-BAB7291924A1}"/>
                   <w:text/>
                 </w:sdtPr>
@@ -3343,10 +3340,6 @@
       </w:r>
     </w:p>
     <w:p>
-      <w:bookmarkStart w:id="7" w:name="_GoBack"/>
-      <w:bookmarkEnd w:id="7"/>
-    </w:p>
-    <w:p>
       <w:pPr>
         <w:pStyle w:val="berschrift2"/>
         <w:numPr>
@@ -3354,11 +3347,11 @@
           <w:numId w:val="5"/>
         </w:numPr>
       </w:pPr>
-      <w:bookmarkStart w:id="8" w:name="_Toc408989537"/>
+      <w:bookmarkStart w:id="7" w:name="_Toc408989537"/>
       <w:r>
         <w:t>Verbindung zur Datenbank herstellen</w:t>
       </w:r>
-      <w:bookmarkEnd w:id="8"/>
+      <w:bookmarkEnd w:id="7"/>
     </w:p>
     <w:p>
       <w:pPr>
@@ -3380,11 +3373,11 @@
           <w:numId w:val="5"/>
         </w:numPr>
       </w:pPr>
-      <w:bookmarkStart w:id="9" w:name="_Toc408989538"/>
+      <w:bookmarkStart w:id="8" w:name="_Toc408989538"/>
       <w:r>
         <w:t>Metadaten aus der Datenbank auslesen</w:t>
       </w:r>
-      <w:bookmarkEnd w:id="9"/>
+      <w:bookmarkEnd w:id="8"/>
     </w:p>
     <w:p>
       <w:pPr>
@@ -3393,27 +3386,48 @@
           <w:ilvl w:val="1"/>
           <w:numId w:val="5"/>
         </w:numPr>
-      </w:pPr>
-      <w:r>
+        <w:rPr>
+          <w:strike/>
+        </w:rPr>
+      </w:pPr>
+      <w:r>
+        <w:rPr>
+          <w:strike/>
+        </w:rPr>
         <w:t xml:space="preserve">Für diese Aufgabe wurden vereinzelte Java Klassen, welche uns das Leben erleichtert, beim USER </w:t>
       </w:r>
       <w:proofErr w:type="spellStart"/>
       <w:r>
+        <w:rPr>
+          <w:strike/>
+        </w:rPr>
         <w:t>ChangeVision</w:t>
       </w:r>
       <w:proofErr w:type="spellEnd"/>
       <w:r>
+        <w:rPr>
+          <w:strike/>
+        </w:rPr>
         <w:t xml:space="preserve"> auf </w:t>
       </w:r>
       <w:proofErr w:type="spellStart"/>
       <w:r>
+        <w:rPr>
+          <w:strike/>
+        </w:rPr>
         <w:t>Github</w:t>
       </w:r>
       <w:proofErr w:type="spellEnd"/>
       <w:r>
+        <w:rPr>
+          <w:strike/>
+        </w:rPr>
         <w:t xml:space="preserve"> gefunden</w:t>
       </w:r>
       <w:r>
+        <w:rPr>
+          <w:strike/>
+        </w:rPr>
         <w:t>. [2]</w:t>
       </w:r>
     </w:p>
@@ -3424,24 +3438,41 @@
           <w:ilvl w:val="1"/>
           <w:numId w:val="5"/>
         </w:numPr>
-      </w:pPr>
-      <w:r>
+        <w:rPr>
+          <w:strike/>
+        </w:rPr>
+      </w:pPr>
+      <w:r>
+        <w:rPr>
+          <w:strike/>
+        </w:rPr>
         <w:t xml:space="preserve">Nach kurzem anschauen des Quellcodes sind wir zu dem Entschluss gekommen, dass es uns an Japanisch Kenntnissen </w:t>
       </w:r>
       <w:r>
+        <w:rPr>
+          <w:strike/>
+        </w:rPr>
         <w:t>mangelt um diesen Code zu verwenden</w:t>
       </w:r>
       <w:r>
+        <w:rPr>
+          <w:strike/>
+        </w:rPr>
         <w:t>, da die Kommentare</w:t>
       </w:r>
       <w:r>
+        <w:rPr>
+          <w:strike/>
+        </w:rPr>
         <w:t>, falls sie vorhanden sind,</w:t>
       </w:r>
       <w:r>
+        <w:rPr>
+          <w:strike/>
+        </w:rPr>
         <w:t xml:space="preserve"> auf Japanisch sind.</w:t>
       </w:r>
     </w:p>
-    <w:p/>
     <w:p>
       <w:pPr>
         <w:pStyle w:val="Listenabsatz"/>
@@ -3451,14 +3482,73 @@
         </w:numPr>
       </w:pPr>
       <w:r>
-        <w:t xml:space="preserve">Mithilfe von </w:t>
+        <w:t xml:space="preserve">Mithilfe </w:t>
+      </w:r>
+      <w:r>
+        <w:t xml:space="preserve">des </w:t>
       </w:r>
       <w:proofErr w:type="spellStart"/>
       <w:r>
-        <w:t>SchemaCrawler</w:t>
+        <w:t>ResultSetMetaData</w:t>
       </w:r>
       <w:proofErr w:type="spellEnd"/>
+      <w:r>
+        <w:t>-Interface</w:t>
+      </w:r>
+      <w:r>
+        <w:t>s[</w:t>
+      </w:r>
+      <w:r>
+        <w:t>5]</w:t>
+      </w:r>
+      <w:r>
+        <w:t xml:space="preserve"> haben wir all die Metadaten bekommen um weiter zu arbeiten.</w:t>
+      </w:r>
     </w:p>
+    <w:p>
+      <w:pPr>
+        <w:pStyle w:val="Listenabsatz"/>
+        <w:numPr>
+          <w:ilvl w:val="1"/>
+          <w:numId w:val="5"/>
+        </w:numPr>
+      </w:pPr>
+      <w:r>
+        <w:t xml:space="preserve">Mithilfe des </w:t>
+      </w:r>
+      <w:proofErr w:type="spellStart"/>
+      <w:r>
+        <w:t>Strategy</w:t>
+      </w:r>
+      <w:proofErr w:type="spellEnd"/>
+      <w:r>
+        <w:t>-</w:t>
+      </w:r>
+      <w:bookmarkStart w:id="9" w:name="_GoBack"/>
+      <w:bookmarkEnd w:id="9"/>
+      <w:r>
+        <w:t>Patterns haben wir die Erweiterbarkeit gewährleistet.</w:t>
+      </w:r>
+    </w:p>
+    <w:p>
+      <w:pPr>
+        <w:pStyle w:val="berschrift2"/>
+        <w:numPr>
+          <w:ilvl w:val="0"/>
+          <w:numId w:val="5"/>
+        </w:numPr>
+      </w:pPr>
+      <w:r>
+        <w:t xml:space="preserve"> </w:t>
+      </w:r>
+      <w:r>
+        <w:t xml:space="preserve">Metadaten aus der Datenbank </w:t>
+      </w:r>
+      <w:r>
+        <w:t>abspeichern</w:t>
+      </w:r>
+    </w:p>
+    <w:p/>
     <w:p/>
     <w:p>
       <w:pPr>
@@ -3762,6 +3852,58 @@
         <w:t>Zuletzt besucht am 14.01.2015</w:t>
       </w:r>
     </w:p>
+    <w:p>
+      <w:pPr>
+        <w:pStyle w:val="Listenabsatz"/>
+        <w:numPr>
+          <w:ilvl w:val="0"/>
+          <w:numId w:val="5"/>
+        </w:numPr>
+      </w:pPr>
+      <w:r>
+        <w:t xml:space="preserve">[5] </w:t>
+      </w:r>
+      <w:proofErr w:type="spellStart"/>
+      <w:r>
+        <w:t>ResultSetMetaData</w:t>
+      </w:r>
+      <w:proofErr w:type="spellEnd"/>
+      <w:r>
+        <w:t>-Interface</w:t>
+      </w:r>
+    </w:p>
+    <w:p>
+      <w:pPr>
+        <w:pStyle w:val="Listenabsatz"/>
+        <w:numPr>
+          <w:ilvl w:val="1"/>
+          <w:numId w:val="5"/>
+        </w:numPr>
+      </w:pPr>
+      <w:r>
+        <w:t xml:space="preserve">Online: </w:t>
+      </w:r>
+      <w:hyperlink r:id="rId14" w:history="1">
+        <w:r>
+          <w:rPr>
+            <w:rStyle w:val="Hyperlink"/>
+          </w:rPr>
+          <w:t>http://docs.oracle.com/javase/7/docs/api/java/sql/ResultSetMetaData.html</w:t>
+        </w:r>
+      </w:hyperlink>
+    </w:p>
+    <w:p>
+      <w:pPr>
+        <w:pStyle w:val="Listenabsatz"/>
+        <w:numPr>
+          <w:ilvl w:val="2"/>
+          <w:numId w:val="5"/>
+        </w:numPr>
+      </w:pPr>
+      <w:r>
+        <w:t>Zuletzt besucht am 28.01.2015</w:t>
+      </w:r>
+    </w:p>
     <w:p/>
     <w:p/>
     <w:p/>
@@ -3777,8 +3919,8 @@
       </w:r>
     </w:p>
     <w:sectPr>
-      <w:headerReference w:type="default" r:id="rId14"/>
-      <w:footerReference w:type="default" r:id="rId15"/>
+      <w:headerReference w:type="default" r:id="rId15"/>
+      <w:footerReference w:type="default" r:id="rId16"/>
       <w:pgSz w:w="11906" w:h="16838"/>
       <w:pgMar w:top="1417" w:right="1417" w:bottom="1134" w:left="1417" w:header="708" w:footer="708" w:gutter="0"/>
       <w:pgNumType w:start="0"/>
@@ -5011,7 +5153,6 @@
   <w:style w:type="character" w:default="1" w:styleId="Absatz-Standardschriftart">
     <w:name w:val="Default Paragraph Font"/>
     <w:uiPriority w:val="1"/>
-    <w:semiHidden/>
     <w:unhideWhenUsed/>
   </w:style>
   <w:style w:type="table" w:default="1" w:styleId="NormaleTabelle">
@@ -5717,7 +5858,6 @@
   <w:style w:type="character" w:default="1" w:styleId="Absatz-Standardschriftart">
     <w:name w:val="Default Paragraph Font"/>
     <w:uiPriority w:val="1"/>
-    <w:semiHidden/>
     <w:unhideWhenUsed/>
   </w:style>
   <w:style w:type="table" w:default="1" w:styleId="NormaleTabelle">
@@ -6191,40 +6331,7 @@
 </file>
 
 <file path=word/glossary/document.xml><?xml version="1.0" encoding="utf-8"?>
-<w:glossaryDocument xmlns:wpc="http://schemas.microsoft.com/office/word/2010/wordprocessingCanvas" xmlns:mc="http://schemas.openxmlformats.org/markup-compatibility/2006" xmlns:o="urn:schemas-microsoft-com:office:office" xmlns:r="http://schemas.openxmlformats.org/officeDocument/2006/relationships" xmlns:m="http://schemas.openxmlformats.org/officeDocument/2006/math" xmlns:v="urn:schemas-microsoft-com:vml" xmlns:wp14="http://schemas.microsoft.com/office/word/2010/wordprocessingDrawing" xmlns:wp="http://schemas.openxmlformats.org/drawingml/2006/wordprocessingDrawing" xmlns:w10="urn:schemas-microsoft-com:office:word" xmlns:w="http://schemas.openxmlformats.org/wordprocessingml/2006/main" xmlns:w14="http://schemas.microsoft.com/office/word/2010/wordml" xmlns:wpg="http://schemas.microsoft.com/office/word/2010/wordprocessingGroup" xmlns:wpi="http://schemas.microsoft.com/office/word/2010/wordprocessingInk" xmlns:wne="http://schemas.microsoft.com/office/word/2006/wordml" xmlns:wps="http://schemas.microsoft.com/office/word/2010/wordprocessingShape" mc:Ignorable="w14 wp14">
-  <w:docParts>
-    <w:docPart>
-      <w:docPartPr>
-        <w:name w:val="1F3BF0F9E8E844539A1D7A6222F8587B"/>
-        <w:category>
-          <w:name w:val="Allgemein"/>
-          <w:gallery w:val="placeholder"/>
-        </w:category>
-        <w:types>
-          <w:type w:val="bbPlcHdr"/>
-        </w:types>
-        <w:behaviors>
-          <w:behavior w:val="content"/>
-        </w:behaviors>
-        <w:guid w:val="{5A542AD6-4616-44B8-9607-874CC0AD4442}"/>
-      </w:docPartPr>
-      <w:docPartBody>
-        <w:p>
-          <w:pPr>
-            <w:pStyle w:val="1F3BF0F9E8E844539A1D7A6222F8587B"/>
-          </w:pPr>
-          <w:r>
-            <w:rPr>
-              <w:rFonts w:asciiTheme="majorHAnsi" w:eastAsiaTheme="majorEastAsia" w:hAnsiTheme="majorHAnsi" w:cstheme="majorBidi"/>
-              <w:lang w:val="de-DE"/>
-            </w:rPr>
-            <w:t>[Geben Sie den Firmennamen ein]</w:t>
-          </w:r>
-        </w:p>
-      </w:docPartBody>
-    </w:docPart>
-  </w:docParts>
-</w:glossaryDocument>
+<w:glossaryDocument xmlns:wpc="http://schemas.microsoft.com/office/word/2010/wordprocessingCanvas" xmlns:mc="http://schemas.openxmlformats.org/markup-compatibility/2006" xmlns:o="urn:schemas-microsoft-com:office:office" xmlns:r="http://schemas.openxmlformats.org/officeDocument/2006/relationships" xmlns:m="http://schemas.openxmlformats.org/officeDocument/2006/math" xmlns:v="urn:schemas-microsoft-com:vml" xmlns:wp14="http://schemas.microsoft.com/office/word/2010/wordprocessingDrawing" xmlns:wp="http://schemas.openxmlformats.org/drawingml/2006/wordprocessingDrawing" xmlns:w10="urn:schemas-microsoft-com:office:word" xmlns:w="http://schemas.openxmlformats.org/wordprocessingml/2006/main" xmlns:w14="http://schemas.microsoft.com/office/word/2010/wordml" xmlns:wpg="http://schemas.microsoft.com/office/word/2010/wordprocessingGroup" xmlns:wpi="http://schemas.microsoft.com/office/word/2010/wordprocessingInk" xmlns:wne="http://schemas.microsoft.com/office/word/2006/wordml" xmlns:wps="http://schemas.microsoft.com/office/word/2010/wordprocessingShape" mc:Ignorable="w14 wp14"/>
 </file>
 
 <file path=word/glossary/fontTable.xml><?xml version="1.0" encoding="utf-8"?>
@@ -6275,9 +6382,8 @@
     <w:panose1 w:val="020B0604030504040204"/>
     <w:charset w:val="00"/>
     <w:family w:val="swiss"/>
-    <w:notTrueType/>
     <w:pitch w:val="variable"/>
-    <w:sig w:usb0="00000003" w:usb1="00000000" w:usb2="00000000" w:usb3="00000000" w:csb0="00000001" w:csb1="00000000"/>
+    <w:sig w:usb0="E1002EFF" w:usb1="C000605B" w:usb2="00000029" w:usb3="00000000" w:csb0="000101FF" w:csb1="00000000"/>
   </w:font>
   <w:font w:name="Verdana">
     <w:panose1 w:val="020B0604030504040204"/>
@@ -6311,6 +6417,7 @@
     <w:rsid w:val="008B66E5"/>
     <w:rsid w:val="0098225E"/>
     <w:rsid w:val="00AB7458"/>
+    <w:rsid w:val="00B83623"/>
   </w:rsids>
   <m:mathPr>
     <m:mathFont m:val="Cambria Math"/>
@@ -7084,7 +7191,7 @@
 </file>
 
 <file path=customXml/itemProps2.xml><?xml version="1.0" encoding="utf-8"?>
-<ds:datastoreItem xmlns:ds="http://schemas.openxmlformats.org/officeDocument/2006/customXml" ds:itemID="{56989CC1-C80C-4101-9108-1C82A40025A1}">
+<ds:datastoreItem xmlns:ds="http://schemas.openxmlformats.org/officeDocument/2006/customXml" ds:itemID="{C5E7A29D-0B3F-4313-877C-8B4381BEC9DF}">
   <ds:schemaRefs>
     <ds:schemaRef ds:uri="http://schemas.openxmlformats.org/officeDocument/2006/bibliography"/>
   </ds:schemaRefs>

</xml_diff>